<commit_message>
Final version + added preslav to the to do list
</commit_message>
<xml_diff>
--- a/In progress/READ ME FIRST division of work.docx
+++ b/In progress/READ ME FIRST division of work.docx
@@ -33,53 +33,25 @@
           <w:color w:val="FF0000"/>
           <w:sz w:val="32"/>
         </w:rPr>
-        <w:t xml:space="preserve">Chairman: </w:t>
-      </w:r>
-      <w:proofErr w:type="spellStart"/>
-      <w:r>
-        <w:rPr>
-          <w:rStyle w:val="Heading1Char"/>
-          <w:color w:val="FF0000"/>
-          <w:sz w:val="32"/>
-        </w:rPr>
-        <w:t>Venstsilav</w:t>
-      </w:r>
-      <w:proofErr w:type="spellEnd"/>
-      <w:r>
-        <w:rPr>
-          <w:rStyle w:val="Heading1Char"/>
-          <w:color w:val="FF0000"/>
-          <w:sz w:val="32"/>
-        </w:rPr>
-        <w:t xml:space="preserve"> </w:t>
-      </w:r>
-    </w:p>
-    <w:p>
-      <w:pPr>
-        <w:rPr>
-          <w:rStyle w:val="Heading1Char"/>
-          <w:color w:val="FF0000"/>
-          <w:sz w:val="32"/>
-        </w:rPr>
-      </w:pPr>
-      <w:r>
-        <w:rPr>
-          <w:rStyle w:val="Heading1Char"/>
-          <w:color w:val="FF0000"/>
-          <w:sz w:val="32"/>
-        </w:rPr>
-        <w:t xml:space="preserve">Secretary: </w:t>
-      </w:r>
-      <w:proofErr w:type="spellStart"/>
-      <w:r>
-        <w:rPr>
-          <w:rStyle w:val="Heading1Char"/>
-          <w:color w:val="FF0000"/>
-          <w:sz w:val="32"/>
-        </w:rPr>
-        <w:t>Dyma</w:t>
-      </w:r>
-      <w:proofErr w:type="spellEnd"/>
+        <w:t xml:space="preserve">Chairman: Venstsilav </w:t>
+      </w:r>
+    </w:p>
+    <w:p>
+      <w:pPr>
+        <w:rPr>
+          <w:rStyle w:val="Heading1Char"/>
+          <w:color w:val="FF0000"/>
+          <w:sz w:val="32"/>
+        </w:rPr>
+      </w:pPr>
+      <w:r>
+        <w:rPr>
+          <w:rStyle w:val="Heading1Char"/>
+          <w:color w:val="FF0000"/>
+          <w:sz w:val="32"/>
+        </w:rPr>
+        <w:t>Secretary: Dyma</w:t>
+      </w:r>
     </w:p>
     <w:p>
       <w:pPr>
@@ -112,7 +84,83 @@
           <w:color w:val="FF0000"/>
           <w:sz w:val="32"/>
         </w:rPr>
-        <w:t>Monica – Project plan + send final vers</w:t>
+        <w:t xml:space="preserve">Monica – </w:t>
+      </w:r>
+      <w:r>
+        <w:rPr>
+          <w:rStyle w:val="Heading1Char"/>
+          <w:i/>
+          <w:color w:val="000000" w:themeColor="text1"/>
+          <w:sz w:val="32"/>
+        </w:rPr>
+        <w:t>Project plan + send final version</w:t>
+      </w:r>
+    </w:p>
+    <w:p>
+      <w:pPr>
+        <w:rPr>
+          <w:rStyle w:val="Heading1Char"/>
+          <w:color w:val="FF0000"/>
+          <w:sz w:val="32"/>
+        </w:rPr>
+      </w:pPr>
+      <w:r>
+        <w:rPr>
+          <w:rStyle w:val="Heading1Char"/>
+          <w:color w:val="FF0000"/>
+          <w:sz w:val="32"/>
+        </w:rPr>
+        <w:t>Rosen – Minutes after each meeting</w:t>
+      </w:r>
+      <w:r>
+        <w:rPr>
+          <w:rStyle w:val="Heading1Char"/>
+          <w:color w:val="FF0000"/>
+          <w:sz w:val="32"/>
+        </w:rPr>
+        <w:t xml:space="preserve"> + research about testplan – how it should look and all that stuff</w:t>
+      </w:r>
+    </w:p>
+    <w:p>
+      <w:pPr>
+        <w:rPr>
+          <w:rStyle w:val="Heading1Char"/>
+          <w:color w:val="FF0000"/>
+          <w:sz w:val="32"/>
+        </w:rPr>
+      </w:pPr>
+      <w:r>
+        <w:rPr>
+          <w:rStyle w:val="Heading1Char"/>
+          <w:color w:val="FF0000"/>
+          <w:sz w:val="32"/>
+        </w:rPr>
+        <w:t>Ventsi – non functional requirements  - URS doc</w:t>
+      </w:r>
+    </w:p>
+    <w:p>
+      <w:pPr>
+        <w:rPr>
+          <w:rStyle w:val="Heading1Char"/>
+          <w:color w:val="FF0000"/>
+          <w:sz w:val="32"/>
+        </w:rPr>
+      </w:pPr>
+      <w:r>
+        <w:rPr>
+          <w:rStyle w:val="Heading1Char"/>
+          <w:color w:val="FF0000"/>
+          <w:sz w:val="32"/>
+        </w:rPr>
+        <w:t>Bobo</w:t>
+      </w:r>
+      <w:r>
+        <w:rPr>
+          <w:rStyle w:val="Heading1Char"/>
+          <w:color w:val="FF0000"/>
+          <w:sz w:val="32"/>
+        </w:rPr>
+        <w:t xml:space="preserve"> + Preslav</w:t>
       </w:r>
       <w:bookmarkStart w:id="0" w:name="_GoBack"/>
       <w:bookmarkEnd w:id="0"/>
@@ -122,121 +170,6 @@
           <w:color w:val="FF0000"/>
           <w:sz w:val="32"/>
         </w:rPr>
-        <w:t>ion</w:t>
-      </w:r>
-    </w:p>
-    <w:p>
-      <w:pPr>
-        <w:rPr>
-          <w:rStyle w:val="Heading1Char"/>
-          <w:color w:val="FF0000"/>
-          <w:sz w:val="32"/>
-        </w:rPr>
-      </w:pPr>
-      <w:r>
-        <w:rPr>
-          <w:rStyle w:val="Heading1Char"/>
-          <w:color w:val="FF0000"/>
-          <w:sz w:val="32"/>
-        </w:rPr>
-        <w:t>Rosen – Minutes after each meeting</w:t>
-      </w:r>
-      <w:r>
-        <w:rPr>
-          <w:rStyle w:val="Heading1Char"/>
-          <w:color w:val="FF0000"/>
-          <w:sz w:val="32"/>
-        </w:rPr>
-        <w:t xml:space="preserve"> + research about </w:t>
-      </w:r>
-      <w:proofErr w:type="spellStart"/>
-      <w:r>
-        <w:rPr>
-          <w:rStyle w:val="Heading1Char"/>
-          <w:color w:val="FF0000"/>
-          <w:sz w:val="32"/>
-        </w:rPr>
-        <w:t>testplan</w:t>
-      </w:r>
-      <w:proofErr w:type="spellEnd"/>
-      <w:r>
-        <w:rPr>
-          <w:rStyle w:val="Heading1Char"/>
-          <w:color w:val="FF0000"/>
-          <w:sz w:val="32"/>
-        </w:rPr>
-        <w:t xml:space="preserve"> – how it should look and all that stuff</w:t>
-      </w:r>
-    </w:p>
-    <w:p>
-      <w:pPr>
-        <w:rPr>
-          <w:rStyle w:val="Heading1Char"/>
-          <w:color w:val="FF0000"/>
-          <w:sz w:val="32"/>
-        </w:rPr>
-      </w:pPr>
-      <w:proofErr w:type="spellStart"/>
-      <w:r>
-        <w:rPr>
-          <w:rStyle w:val="Heading1Char"/>
-          <w:color w:val="FF0000"/>
-          <w:sz w:val="32"/>
-        </w:rPr>
-        <w:t>Ventsi</w:t>
-      </w:r>
-      <w:proofErr w:type="spellEnd"/>
-      <w:r>
-        <w:rPr>
-          <w:rStyle w:val="Heading1Char"/>
-          <w:color w:val="FF0000"/>
-          <w:sz w:val="32"/>
-        </w:rPr>
-        <w:t xml:space="preserve"> – non functional </w:t>
-      </w:r>
-      <w:proofErr w:type="gramStart"/>
-      <w:r>
-        <w:rPr>
-          <w:rStyle w:val="Heading1Char"/>
-          <w:color w:val="FF0000"/>
-          <w:sz w:val="32"/>
-        </w:rPr>
-        <w:t>requirements  -</w:t>
-      </w:r>
-      <w:proofErr w:type="gramEnd"/>
-      <w:r>
-        <w:rPr>
-          <w:rStyle w:val="Heading1Char"/>
-          <w:color w:val="FF0000"/>
-          <w:sz w:val="32"/>
-        </w:rPr>
-        <w:t xml:space="preserve"> URS doc</w:t>
-      </w:r>
-    </w:p>
-    <w:p>
-      <w:pPr>
-        <w:rPr>
-          <w:rStyle w:val="Heading1Char"/>
-          <w:color w:val="FF0000"/>
-          <w:sz w:val="32"/>
-        </w:rPr>
-      </w:pPr>
-      <w:proofErr w:type="spellStart"/>
-      <w:r>
-        <w:rPr>
-          <w:rStyle w:val="Heading1Char"/>
-          <w:color w:val="FF0000"/>
-          <w:sz w:val="32"/>
-        </w:rPr>
-        <w:t>Bobo</w:t>
-      </w:r>
-      <w:proofErr w:type="spellEnd"/>
-      <w:r>
-        <w:rPr>
-          <w:rStyle w:val="Heading1Char"/>
-          <w:color w:val="FF0000"/>
-          <w:sz w:val="32"/>
-        </w:rPr>
         <w:t xml:space="preserve"> – explain about sensors and traffic lights – in the URS – you can make a new chapter or write it in the introduction</w:t>
       </w:r>
     </w:p>
@@ -248,77 +181,47 @@
           <w:sz w:val="32"/>
         </w:rPr>
       </w:pPr>
-      <w:proofErr w:type="spellStart"/>
-      <w:r>
-        <w:rPr>
-          <w:rStyle w:val="Heading1Char"/>
-          <w:color w:val="FF0000"/>
-          <w:sz w:val="32"/>
-        </w:rPr>
-        <w:t>Dyma</w:t>
-      </w:r>
-      <w:proofErr w:type="spellEnd"/>
-      <w:r>
-        <w:rPr>
-          <w:rStyle w:val="Heading1Char"/>
-          <w:color w:val="FF0000"/>
-          <w:sz w:val="32"/>
-        </w:rPr>
-        <w:t xml:space="preserve"> – Moscow in URS (I will add them in the project plan and u can explain them in the URS)</w:t>
-      </w:r>
-    </w:p>
-    <w:p>
-      <w:pPr>
-        <w:rPr>
-          <w:rStyle w:val="Heading1Char"/>
-          <w:color w:val="FF0000"/>
-          <w:sz w:val="32"/>
-        </w:rPr>
-      </w:pPr>
-      <w:proofErr w:type="spellStart"/>
-      <w:r>
-        <w:rPr>
-          <w:rStyle w:val="Heading1Char"/>
-          <w:color w:val="FF0000"/>
-          <w:sz w:val="32"/>
-        </w:rPr>
-        <w:t>Alexandru</w:t>
-      </w:r>
-      <w:proofErr w:type="spellEnd"/>
-      <w:r>
-        <w:rPr>
-          <w:rStyle w:val="Heading1Char"/>
-          <w:color w:val="FF0000"/>
-          <w:sz w:val="32"/>
-        </w:rPr>
-        <w:t xml:space="preserve"> – preconditions URS ONLY WHERE IS ABSOLUTELY NECESSARY</w:t>
-      </w:r>
-    </w:p>
-    <w:p>
-      <w:pPr>
-        <w:rPr>
-          <w:rStyle w:val="Heading1Char"/>
-          <w:color w:val="FF0000"/>
-          <w:sz w:val="32"/>
-        </w:rPr>
-      </w:pPr>
-      <w:proofErr w:type="gramStart"/>
-      <w:r>
-        <w:rPr>
-          <w:rStyle w:val="Heading1Char"/>
-          <w:color w:val="FF0000"/>
-          <w:sz w:val="32"/>
-        </w:rPr>
-        <w:t>Btw..</w:t>
-      </w:r>
-      <w:proofErr w:type="gramEnd"/>
-      <w:r>
-        <w:rPr>
-          <w:rStyle w:val="Heading1Char"/>
-          <w:color w:val="FF0000"/>
-          <w:sz w:val="32"/>
-        </w:rPr>
-        <w:t xml:space="preserve"> when it said “add 12 crossings in a grid” – they were talking about intersections and not pedestrian crossings</w:t>
+      <w:r>
+        <w:rPr>
+          <w:rStyle w:val="Heading1Char"/>
+          <w:color w:val="FF0000"/>
+          <w:sz w:val="32"/>
+        </w:rPr>
+        <w:t>Dyma – Moscow in URS (I will add them in the project plan and u can explain them in the URS)</w:t>
+      </w:r>
+    </w:p>
+    <w:p>
+      <w:pPr>
+        <w:rPr>
+          <w:rStyle w:val="Heading1Char"/>
+          <w:color w:val="FF0000"/>
+          <w:sz w:val="32"/>
+        </w:rPr>
+      </w:pPr>
+      <w:r>
+        <w:rPr>
+          <w:rStyle w:val="Heading1Char"/>
+          <w:color w:val="FF0000"/>
+          <w:sz w:val="32"/>
+        </w:rPr>
+        <w:t>Alexandru – preconditions URS ONLY WHERE IS ABSOLUTELY NECESSARY</w:t>
+      </w:r>
+    </w:p>
+    <w:p>
+      <w:pPr>
+        <w:rPr>
+          <w:rStyle w:val="Heading1Char"/>
+          <w:color w:val="FF0000"/>
+          <w:sz w:val="32"/>
+        </w:rPr>
+      </w:pPr>
+      <w:r>
+        <w:rPr>
+          <w:rStyle w:val="Heading1Char"/>
+          <w:color w:val="FF0000"/>
+          <w:sz w:val="32"/>
+        </w:rPr>
+        <w:t>Btw.. when it said “add 12 crossings in a grid” – they were talking about intersections and not pedestrian crossings</w:t>
       </w:r>
     </w:p>
     <w:p>
@@ -467,7 +370,6 @@
           <w:sz w:val="24"/>
         </w:rPr>
       </w:pPr>
-      <w:proofErr w:type="spellStart"/>
       <w:r>
         <w:rPr>
           <w:rStyle w:val="Heading1Char"/>
@@ -475,34 +377,32 @@
           <w:sz w:val="24"/>
         </w:rPr>
         <w:lastRenderedPageBreak/>
-        <w:t>Alexandru</w:t>
-      </w:r>
-      <w:proofErr w:type="spellEnd"/>
+        <w:t>Alexandru &amp; Ventsi – Non-functional requirements URS doc</w:t>
+      </w:r>
       <w:r>
         <w:rPr>
           <w:rStyle w:val="Heading1Char"/>
           <w:color w:val="000000" w:themeColor="text1"/>
           <w:sz w:val="24"/>
         </w:rPr>
-        <w:t xml:space="preserve"> &amp; </w:t>
-      </w:r>
-      <w:proofErr w:type="spellStart"/>
-      <w:r>
+        <w:t xml:space="preserve"> – done by Monica- first draft. U can edit it for the second version</w:t>
+      </w:r>
+    </w:p>
+    <w:p>
+      <w:pPr>
         <w:rPr>
           <w:rStyle w:val="Heading1Char"/>
           <w:color w:val="000000" w:themeColor="text1"/>
           <w:sz w:val="24"/>
         </w:rPr>
-        <w:t>Ventsi</w:t>
-      </w:r>
-      <w:proofErr w:type="spellEnd"/>
+      </w:pPr>
       <w:r>
         <w:rPr>
           <w:rStyle w:val="Heading1Char"/>
           <w:color w:val="000000" w:themeColor="text1"/>
           <w:sz w:val="24"/>
         </w:rPr>
-        <w:t xml:space="preserve"> – Non-functional requirements URS doc</w:t>
+        <w:t>Bobo: Use case nr II</w:t>
       </w:r>
       <w:r>
         <w:rPr>
@@ -510,7 +410,7 @@
           <w:color w:val="000000" w:themeColor="text1"/>
           <w:sz w:val="24"/>
         </w:rPr>
-        <w:t xml:space="preserve"> – done by Monica- first draft. U can edit it for the second version</w:t>
+        <w:t xml:space="preserve"> – done by Monica</w:t>
       </w:r>
     </w:p>
     <w:p>
@@ -521,148 +421,103 @@
           <w:sz w:val="24"/>
         </w:rPr>
       </w:pPr>
-      <w:proofErr w:type="spellStart"/>
       <w:r>
         <w:rPr>
           <w:rStyle w:val="Heading1Char"/>
           <w:color w:val="000000" w:themeColor="text1"/>
           <w:sz w:val="24"/>
         </w:rPr>
-        <w:t>Bobo</w:t>
-      </w:r>
-      <w:proofErr w:type="spellEnd"/>
+        <w:t>Dyma Use case IX</w:t>
+      </w:r>
       <w:r>
         <w:rPr>
           <w:rStyle w:val="Heading1Char"/>
           <w:color w:val="000000" w:themeColor="text1"/>
           <w:sz w:val="24"/>
         </w:rPr>
-        <w:t>: Use case nr II</w:t>
-      </w:r>
-      <w:r>
+        <w:t xml:space="preserve"> - done</w:t>
+      </w:r>
+    </w:p>
+    <w:p>
+      <w:pPr>
         <w:rPr>
           <w:rStyle w:val="Heading1Char"/>
           <w:color w:val="000000" w:themeColor="text1"/>
           <w:sz w:val="24"/>
         </w:rPr>
-        <w:t xml:space="preserve"> – done by Monica</w:t>
-      </w:r>
-    </w:p>
-    <w:p>
-      <w:pPr>
+      </w:pPr>
+      <w:r>
         <w:rPr>
           <w:rStyle w:val="Heading1Char"/>
           <w:color w:val="000000" w:themeColor="text1"/>
           <w:sz w:val="24"/>
         </w:rPr>
-      </w:pPr>
-      <w:proofErr w:type="spellStart"/>
-      <w:r>
+        <w:t>Questions for the meeting:</w:t>
+      </w:r>
+    </w:p>
+    <w:p>
+      <w:pPr>
+        <w:pStyle w:val="ListParagraph"/>
+        <w:numPr>
+          <w:ilvl w:val="0"/>
+          <w:numId w:val="3"/>
+        </w:numPr>
         <w:rPr>
           <w:rStyle w:val="Heading1Char"/>
           <w:color w:val="000000" w:themeColor="text1"/>
           <w:sz w:val="24"/>
         </w:rPr>
-        <w:t>Dyma</w:t>
-      </w:r>
-      <w:proofErr w:type="spellEnd"/>
+      </w:pPr>
       <w:r>
         <w:rPr>
           <w:rStyle w:val="Heading1Char"/>
           <w:color w:val="000000" w:themeColor="text1"/>
           <w:sz w:val="24"/>
         </w:rPr>
-        <w:t xml:space="preserve"> Use case IX</w:t>
-      </w:r>
-      <w:r>
+        <w:t>Proportion time green-red-yellow? Predefined or the user has to be able to set them?</w:t>
+      </w:r>
+    </w:p>
+    <w:p>
+      <w:pPr>
+        <w:pStyle w:val="ListParagraph"/>
+        <w:numPr>
+          <w:ilvl w:val="0"/>
+          <w:numId w:val="3"/>
+        </w:numPr>
         <w:rPr>
           <w:rStyle w:val="Heading1Char"/>
           <w:color w:val="000000" w:themeColor="text1"/>
           <w:sz w:val="24"/>
         </w:rPr>
-        <w:t xml:space="preserve"> - done</w:t>
-      </w:r>
-    </w:p>
-    <w:p>
-      <w:pPr>
+      </w:pPr>
+      <w:r>
         <w:rPr>
           <w:rStyle w:val="Heading1Char"/>
           <w:color w:val="000000" w:themeColor="text1"/>
           <w:sz w:val="24"/>
         </w:rPr>
-      </w:pPr>
-      <w:r>
+        <w:t>Add pedestrian crossings or not?</w:t>
+      </w:r>
+    </w:p>
+    <w:p>
+      <w:pPr>
+        <w:pStyle w:val="ListParagraph"/>
+        <w:numPr>
+          <w:ilvl w:val="0"/>
+          <w:numId w:val="3"/>
+        </w:numPr>
         <w:rPr>
           <w:rStyle w:val="Heading1Char"/>
           <w:color w:val="000000" w:themeColor="text1"/>
           <w:sz w:val="24"/>
         </w:rPr>
-        <w:t>Questions for the meeting:</w:t>
-      </w:r>
-    </w:p>
-    <w:p>
-      <w:pPr>
-        <w:pStyle w:val="ListParagraph"/>
-        <w:numPr>
-          <w:ilvl w:val="0"/>
-          <w:numId w:val="3"/>
-        </w:numPr>
+      </w:pPr>
+      <w:r>
         <w:rPr>
           <w:rStyle w:val="Heading1Char"/>
           <w:color w:val="000000" w:themeColor="text1"/>
           <w:sz w:val="24"/>
         </w:rPr>
-      </w:pPr>
-      <w:r>
-        <w:rPr>
-          <w:rStyle w:val="Heading1Char"/>
-          <w:color w:val="000000" w:themeColor="text1"/>
-          <w:sz w:val="24"/>
-        </w:rPr>
-        <w:t>Proportion time green-red-yellow? Predefined or the user has to be able to set them?</w:t>
-      </w:r>
-    </w:p>
-    <w:p>
-      <w:pPr>
-        <w:pStyle w:val="ListParagraph"/>
-        <w:numPr>
-          <w:ilvl w:val="0"/>
-          <w:numId w:val="3"/>
-        </w:numPr>
-        <w:rPr>
-          <w:rStyle w:val="Heading1Char"/>
-          <w:color w:val="000000" w:themeColor="text1"/>
-          <w:sz w:val="24"/>
-        </w:rPr>
-      </w:pPr>
-      <w:r>
-        <w:rPr>
-          <w:rStyle w:val="Heading1Char"/>
-          <w:color w:val="000000" w:themeColor="text1"/>
-          <w:sz w:val="24"/>
-        </w:rPr>
-        <w:t>Add pedestrian crossings or not?</w:t>
-      </w:r>
-    </w:p>
-    <w:p>
-      <w:pPr>
-        <w:pStyle w:val="ListParagraph"/>
-        <w:numPr>
-          <w:ilvl w:val="0"/>
-          <w:numId w:val="3"/>
-        </w:numPr>
-        <w:rPr>
-          <w:rStyle w:val="Heading1Char"/>
-          <w:color w:val="000000" w:themeColor="text1"/>
-          <w:sz w:val="24"/>
-        </w:rPr>
-      </w:pPr>
-      <w:r>
-        <w:rPr>
-          <w:rStyle w:val="Heading1Char"/>
-          <w:color w:val="000000" w:themeColor="text1"/>
-          <w:sz w:val="24"/>
-        </w:rPr>
         <w:t>Minutes document?</w:t>
       </w:r>
     </w:p>
@@ -725,23 +580,7 @@
           <w:color w:val="000000" w:themeColor="text1"/>
           <w:lang w:val="en-GB"/>
         </w:rPr>
-        <w:t xml:space="preserve">Project mentor: </w:t>
-      </w:r>
-      <w:proofErr w:type="spellStart"/>
-      <w:r>
-        <w:rPr>
-          <w:color w:val="000000" w:themeColor="text1"/>
-          <w:lang w:val="en-GB"/>
-        </w:rPr>
-        <w:t>Kuah</w:t>
-      </w:r>
-      <w:proofErr w:type="spellEnd"/>
-      <w:r>
-        <w:rPr>
-          <w:color w:val="000000" w:themeColor="text1"/>
-          <w:lang w:val="en-GB"/>
-        </w:rPr>
-        <w:t xml:space="preserve"> </w:t>
+        <w:t xml:space="preserve">Project mentor: Kuah </w:t>
       </w:r>
     </w:p>
     <w:p>
@@ -1050,23 +889,7 @@
           <w:color w:val="000000" w:themeColor="text1"/>
           <w:lang w:val="en-GB"/>
         </w:rPr>
-        <w:t xml:space="preserve"> </w:t>
-      </w:r>
-      <w:proofErr w:type="spellStart"/>
-      <w:r>
-        <w:rPr>
-          <w:color w:val="000000" w:themeColor="text1"/>
-          <w:lang w:val="en-GB"/>
-        </w:rPr>
-        <w:t>Kuah</w:t>
-      </w:r>
-      <w:proofErr w:type="spellEnd"/>
-      <w:r>
-        <w:rPr>
-          <w:color w:val="000000" w:themeColor="text1"/>
-          <w:lang w:val="en-GB"/>
-        </w:rPr>
-        <w:t xml:space="preserve"> and divide tasks.</w:t>
+        <w:t xml:space="preserve"> Kuah and divide tasks.</w:t>
       </w:r>
     </w:p>
     <w:p>
@@ -1265,23 +1088,7 @@
           <w:color w:val="000000" w:themeColor="text1"/>
           <w:lang w:val="en-GB"/>
         </w:rPr>
-        <w:t xml:space="preserve">Project Plan </w:t>
-      </w:r>
-      <w:proofErr w:type="spellStart"/>
-      <w:r>
-        <w:rPr>
-          <w:color w:val="000000" w:themeColor="text1"/>
-          <w:lang w:val="en-GB"/>
-        </w:rPr>
-        <w:t>consititing</w:t>
-      </w:r>
-      <w:proofErr w:type="spellEnd"/>
-      <w:r>
-        <w:rPr>
-          <w:color w:val="000000" w:themeColor="text1"/>
-          <w:lang w:val="en-GB"/>
-        </w:rPr>
-        <w:t xml:space="preserve"> of:</w:t>
+        <w:t>Project Plan consititing of:</w:t>
       </w:r>
     </w:p>
     <w:p>
@@ -1298,25 +1105,7 @@
           <w:color w:val="000000" w:themeColor="text1"/>
           <w:lang w:val="en-GB"/>
         </w:rPr>
-        <w:t xml:space="preserve">Add </w:t>
-      </w:r>
-      <w:proofErr w:type="spellStart"/>
-      <w:r>
-        <w:rPr>
-          <w:b/>
-          <w:color w:val="000000" w:themeColor="text1"/>
-          <w:lang w:val="en-GB"/>
-        </w:rPr>
-        <w:t>MoSCoW</w:t>
-      </w:r>
-      <w:proofErr w:type="spellEnd"/>
-      <w:r>
-        <w:rPr>
-          <w:b/>
-          <w:color w:val="000000" w:themeColor="text1"/>
-          <w:lang w:val="en-GB"/>
-        </w:rPr>
-        <w:t xml:space="preserve"> to deliverables</w:t>
+        <w:t>Add MoSCoW to deliverables</w:t>
       </w:r>
     </w:p>
     <w:p>
@@ -1356,33 +1145,8 @@
           <w:color w:val="000000" w:themeColor="text1"/>
           <w:lang w:val="en-GB"/>
         </w:rPr>
-        <w:t xml:space="preserve">what are the </w:t>
-      </w:r>
-      <w:proofErr w:type="gramStart"/>
-      <w:r>
-        <w:rPr>
-          <w:color w:val="000000" w:themeColor="text1"/>
-          <w:lang w:val="en-GB"/>
-        </w:rPr>
-        <w:t>deliverables  and</w:t>
-      </w:r>
-      <w:proofErr w:type="gramEnd"/>
-      <w:r>
-        <w:rPr>
-          <w:color w:val="000000" w:themeColor="text1"/>
-          <w:lang w:val="en-GB"/>
-        </w:rPr>
-        <w:t xml:space="preserve"> non </w:t>
-      </w:r>
-      <w:proofErr w:type="spellStart"/>
-      <w:r>
-        <w:rPr>
-          <w:color w:val="000000" w:themeColor="text1"/>
-          <w:lang w:val="en-GB"/>
-        </w:rPr>
-        <w:t>deliv</w:t>
-      </w:r>
-      <w:proofErr w:type="spellEnd"/>
+        <w:t>what are the deliverables  and non deliv</w:t>
+      </w:r>
       <w:r>
         <w:rPr>
           <w:color w:val="000000" w:themeColor="text1"/>
@@ -1409,17 +1173,8 @@
           <w:color w:val="000000" w:themeColor="text1"/>
           <w:lang w:val="en-GB"/>
         </w:rPr>
-        <w:t xml:space="preserve">- </w:t>
-      </w:r>
-      <w:proofErr w:type="spellStart"/>
-      <w:r>
-        <w:rPr>
-          <w:color w:val="000000" w:themeColor="text1"/>
-          <w:lang w:val="en-GB"/>
-        </w:rPr>
-        <w:t>Bobo</w:t>
-      </w:r>
-      <w:proofErr w:type="spellEnd"/>
+        <w:t>- Bobo</w:t>
+      </w:r>
       <w:r>
         <w:rPr>
           <w:color w:val="000000" w:themeColor="text1"/>
@@ -1546,17 +1301,8 @@
           <w:color w:val="000000" w:themeColor="text1"/>
           <w:lang w:val="en-GB"/>
         </w:rPr>
-        <w:t xml:space="preserve"> - </w:t>
-      </w:r>
-      <w:proofErr w:type="spellStart"/>
-      <w:r>
-        <w:rPr>
-          <w:color w:val="000000" w:themeColor="text1"/>
-          <w:lang w:val="en-GB"/>
-        </w:rPr>
-        <w:t>Ventsislav</w:t>
-      </w:r>
-      <w:proofErr w:type="spellEnd"/>
+        <w:t xml:space="preserve"> - Ventsislav</w:t>
+      </w:r>
       <w:r>
         <w:rPr>
           <w:color w:val="000000" w:themeColor="text1"/>
@@ -1584,15 +1330,7 @@
           <w:color w:val="000000" w:themeColor="text1"/>
           <w:lang w:val="en-GB"/>
         </w:rPr>
-        <w:t xml:space="preserve">  - Current </w:t>
-      </w:r>
-      <w:proofErr w:type="gramStart"/>
-      <w:r>
-        <w:rPr>
-          <w:color w:val="000000" w:themeColor="text1"/>
-          <w:lang w:val="en-GB"/>
-        </w:rPr>
-        <w:t xml:space="preserve">situation  </w:t>
+        <w:t xml:space="preserve">  - Current situation  </w:t>
       </w:r>
       <w:r>
         <w:rPr>
@@ -1600,13 +1338,6 @@
           <w:lang w:val="en-GB"/>
         </w:rPr>
         <w:tab/>
-      </w:r>
-      <w:proofErr w:type="gramEnd"/>
-      <w:r>
-        <w:rPr>
-          <w:color w:val="000000" w:themeColor="text1"/>
-          <w:lang w:val="en-GB"/>
-        </w:rPr>
         <w:t xml:space="preserve">- Constrains     </w:t>
       </w:r>
     </w:p>
@@ -1684,17 +1415,8 @@
           <w:color w:val="000000" w:themeColor="text1"/>
           <w:lang w:val="en-GB"/>
         </w:rPr>
-        <w:t xml:space="preserve"> - </w:t>
-      </w:r>
-      <w:proofErr w:type="spellStart"/>
-      <w:r>
-        <w:rPr>
-          <w:color w:val="000000" w:themeColor="text1"/>
-          <w:lang w:val="en-GB"/>
-        </w:rPr>
-        <w:t>Alexandru</w:t>
-      </w:r>
-      <w:proofErr w:type="spellEnd"/>
+        <w:t xml:space="preserve"> - Alexandru</w:t>
+      </w:r>
     </w:p>
     <w:p>
       <w:pPr>
@@ -1802,47 +1524,29 @@
           <w:lang w:val="en-GB"/>
         </w:rPr>
       </w:pPr>
-      <w:proofErr w:type="gramStart"/>
-      <w:r>
-        <w:rPr>
-          <w:color w:val="000000" w:themeColor="text1"/>
-          <w:lang w:val="en-GB"/>
-        </w:rPr>
-        <w:t>Organization :</w:t>
-      </w:r>
-      <w:proofErr w:type="gramEnd"/>
-      <w:r>
-        <w:rPr>
-          <w:color w:val="000000" w:themeColor="text1"/>
-          <w:lang w:val="en-GB"/>
-        </w:rPr>
-        <w:t xml:space="preserve"> </w:t>
-      </w:r>
-    </w:p>
-    <w:p>
-      <w:pPr>
-        <w:pStyle w:val="ListParagraph"/>
-        <w:rPr>
-          <w:color w:val="000000" w:themeColor="text1"/>
-          <w:lang w:val="en-GB"/>
-        </w:rPr>
-      </w:pPr>
-      <w:r>
-        <w:rPr>
-          <w:color w:val="000000" w:themeColor="text1"/>
-          <w:lang w:val="en-GB"/>
-        </w:rPr>
-        <w:t xml:space="preserve"> - </w:t>
-      </w:r>
-      <w:proofErr w:type="spellStart"/>
-      <w:r>
-        <w:rPr>
-          <w:color w:val="000000" w:themeColor="text1"/>
-          <w:lang w:val="en-GB"/>
-        </w:rPr>
-        <w:t>Dyma</w:t>
-      </w:r>
-      <w:proofErr w:type="spellEnd"/>
+      <w:r>
+        <w:rPr>
+          <w:color w:val="000000" w:themeColor="text1"/>
+          <w:lang w:val="en-GB"/>
+        </w:rPr>
+        <w:t xml:space="preserve">Organization : </w:t>
+      </w:r>
+    </w:p>
+    <w:p>
+      <w:pPr>
+        <w:pStyle w:val="ListParagraph"/>
+        <w:rPr>
+          <w:color w:val="000000" w:themeColor="text1"/>
+          <w:lang w:val="en-GB"/>
+        </w:rPr>
+      </w:pPr>
+      <w:r>
+        <w:rPr>
+          <w:color w:val="000000" w:themeColor="text1"/>
+          <w:lang w:val="en-GB"/>
+        </w:rPr>
+        <w:t xml:space="preserve"> - Dyma</w:t>
+      </w:r>
     </w:p>
     <w:p>
       <w:pPr>

</xml_diff>

<commit_message>
added your stuff to the doc
non func req and preconditions
</commit_message>
<xml_diff>
--- a/In progress/READ ME FIRST division of work.docx
+++ b/In progress/READ ME FIRST division of work.docx
@@ -33,25 +33,53 @@
           <w:color w:val="FF0000"/>
           <w:sz w:val="32"/>
         </w:rPr>
-        <w:t xml:space="preserve">Chairman: Venstsilav </w:t>
-      </w:r>
-    </w:p>
-    <w:p>
-      <w:pPr>
-        <w:rPr>
-          <w:rStyle w:val="Heading1Char"/>
-          <w:color w:val="FF0000"/>
-          <w:sz w:val="32"/>
-        </w:rPr>
-      </w:pPr>
-      <w:r>
-        <w:rPr>
-          <w:rStyle w:val="Heading1Char"/>
-          <w:color w:val="FF0000"/>
-          <w:sz w:val="32"/>
-        </w:rPr>
-        <w:t>Secretary: Dyma</w:t>
-      </w:r>
+        <w:t xml:space="preserve">Chairman: </w:t>
+      </w:r>
+      <w:proofErr w:type="spellStart"/>
+      <w:r>
+        <w:rPr>
+          <w:rStyle w:val="Heading1Char"/>
+          <w:color w:val="FF0000"/>
+          <w:sz w:val="32"/>
+        </w:rPr>
+        <w:t>Venstsilav</w:t>
+      </w:r>
+      <w:proofErr w:type="spellEnd"/>
+      <w:r>
+        <w:rPr>
+          <w:rStyle w:val="Heading1Char"/>
+          <w:color w:val="FF0000"/>
+          <w:sz w:val="32"/>
+        </w:rPr>
+        <w:t xml:space="preserve"> </w:t>
+      </w:r>
+    </w:p>
+    <w:p>
+      <w:pPr>
+        <w:rPr>
+          <w:rStyle w:val="Heading1Char"/>
+          <w:color w:val="FF0000"/>
+          <w:sz w:val="32"/>
+        </w:rPr>
+      </w:pPr>
+      <w:r>
+        <w:rPr>
+          <w:rStyle w:val="Heading1Char"/>
+          <w:color w:val="FF0000"/>
+          <w:sz w:val="32"/>
+        </w:rPr>
+        <w:t xml:space="preserve">Secretary: </w:t>
+      </w:r>
+      <w:proofErr w:type="spellStart"/>
+      <w:r>
+        <w:rPr>
+          <w:rStyle w:val="Heading1Char"/>
+          <w:color w:val="FF0000"/>
+          <w:sz w:val="32"/>
+        </w:rPr>
+        <w:t>Dyma</w:t>
+      </w:r>
+      <w:proofErr w:type="spellEnd"/>
     </w:p>
     <w:p>
       <w:pPr>
@@ -110,42 +138,105 @@
           <w:color w:val="FF0000"/>
           <w:sz w:val="32"/>
         </w:rPr>
-        <w:t>Rosen – Minutes after each meeting</w:t>
-      </w:r>
-      <w:r>
-        <w:rPr>
-          <w:rStyle w:val="Heading1Char"/>
-          <w:color w:val="FF0000"/>
-          <w:sz w:val="32"/>
-        </w:rPr>
-        <w:t xml:space="preserve"> + research about testplan – how it should look and all that stuff</w:t>
-      </w:r>
-    </w:p>
-    <w:p>
-      <w:pPr>
-        <w:rPr>
-          <w:rStyle w:val="Heading1Char"/>
-          <w:color w:val="FF0000"/>
-          <w:sz w:val="32"/>
-        </w:rPr>
-      </w:pPr>
-      <w:r>
-        <w:rPr>
-          <w:rStyle w:val="Heading1Char"/>
-          <w:color w:val="FF0000"/>
-          <w:sz w:val="32"/>
-        </w:rPr>
-        <w:t>Ventsi – non functional requirements  - URS doc</w:t>
-      </w:r>
-    </w:p>
-    <w:p>
-      <w:pPr>
-        <w:rPr>
-          <w:rStyle w:val="Heading1Char"/>
-          <w:color w:val="FF0000"/>
-          <w:sz w:val="32"/>
-        </w:rPr>
-      </w:pPr>
+        <w:t xml:space="preserve">Rosen – </w:t>
+      </w:r>
+      <w:r>
+        <w:rPr>
+          <w:rStyle w:val="Heading1Char"/>
+          <w:color w:val="000000" w:themeColor="text1"/>
+          <w:sz w:val="32"/>
+        </w:rPr>
+        <w:t>Minutes after each meeting</w:t>
+      </w:r>
+      <w:r>
+        <w:rPr>
+          <w:rStyle w:val="Heading1Char"/>
+          <w:color w:val="FF0000"/>
+          <w:sz w:val="32"/>
+        </w:rPr>
+        <w:t xml:space="preserve"> + research about </w:t>
+      </w:r>
+      <w:proofErr w:type="spellStart"/>
+      <w:r>
+        <w:rPr>
+          <w:rStyle w:val="Heading1Char"/>
+          <w:color w:val="FF0000"/>
+          <w:sz w:val="32"/>
+        </w:rPr>
+        <w:t>testplan</w:t>
+      </w:r>
+      <w:proofErr w:type="spellEnd"/>
+      <w:r>
+        <w:rPr>
+          <w:rStyle w:val="Heading1Char"/>
+          <w:color w:val="FF0000"/>
+          <w:sz w:val="32"/>
+        </w:rPr>
+        <w:t xml:space="preserve"> – how it should look and all that stuff</w:t>
+      </w:r>
+    </w:p>
+    <w:p>
+      <w:pPr>
+        <w:rPr>
+          <w:rStyle w:val="Heading1Char"/>
+          <w:color w:val="000000" w:themeColor="text1"/>
+          <w:sz w:val="32"/>
+        </w:rPr>
+      </w:pPr>
+      <w:proofErr w:type="spellStart"/>
+      <w:r>
+        <w:rPr>
+          <w:rStyle w:val="Heading1Char"/>
+          <w:color w:val="FF0000"/>
+          <w:sz w:val="32"/>
+        </w:rPr>
+        <w:t>Ventsi</w:t>
+      </w:r>
+      <w:proofErr w:type="spellEnd"/>
+      <w:r>
+        <w:rPr>
+          <w:rStyle w:val="Heading1Char"/>
+          <w:color w:val="FF0000"/>
+          <w:sz w:val="32"/>
+        </w:rPr>
+        <w:t xml:space="preserve"> – </w:t>
+      </w:r>
+      <w:r>
+        <w:rPr>
+          <w:rStyle w:val="Heading1Char"/>
+          <w:color w:val="000000" w:themeColor="text1"/>
+          <w:sz w:val="32"/>
+        </w:rPr>
+        <w:t xml:space="preserve">non functional </w:t>
+      </w:r>
+      <w:proofErr w:type="gramStart"/>
+      <w:r>
+        <w:rPr>
+          <w:rStyle w:val="Heading1Char"/>
+          <w:color w:val="000000" w:themeColor="text1"/>
+          <w:sz w:val="32"/>
+        </w:rPr>
+        <w:t>requirements  -</w:t>
+      </w:r>
+      <w:proofErr w:type="gramEnd"/>
+      <w:r>
+        <w:rPr>
+          <w:rStyle w:val="Heading1Char"/>
+          <w:color w:val="000000" w:themeColor="text1"/>
+          <w:sz w:val="32"/>
+        </w:rPr>
+        <w:t xml:space="preserve"> URS doc</w:t>
+      </w:r>
+    </w:p>
+    <w:p>
+      <w:pPr>
+        <w:rPr>
+          <w:rStyle w:val="Heading1Char"/>
+          <w:color w:val="FF0000"/>
+          <w:sz w:val="32"/>
+        </w:rPr>
+      </w:pPr>
+      <w:proofErr w:type="spellStart"/>
       <w:r>
         <w:rPr>
           <w:rStyle w:val="Heading1Char"/>
@@ -154,13 +245,59 @@
         </w:rPr>
         <w:t>Bobo</w:t>
       </w:r>
-      <w:r>
-        <w:rPr>
-          <w:rStyle w:val="Heading1Char"/>
-          <w:color w:val="FF0000"/>
-          <w:sz w:val="32"/>
-        </w:rPr>
-        <w:t xml:space="preserve"> + Preslav</w:t>
+      <w:proofErr w:type="spellEnd"/>
+      <w:r>
+        <w:rPr>
+          <w:rStyle w:val="Heading1Char"/>
+          <w:color w:val="FF0000"/>
+          <w:sz w:val="32"/>
+        </w:rPr>
+        <w:t xml:space="preserve"> + </w:t>
+      </w:r>
+      <w:proofErr w:type="spellStart"/>
+      <w:r>
+        <w:rPr>
+          <w:rStyle w:val="Heading1Char"/>
+          <w:color w:val="FF0000"/>
+          <w:sz w:val="32"/>
+        </w:rPr>
+        <w:t>Preslav</w:t>
+      </w:r>
+      <w:proofErr w:type="spellEnd"/>
+      <w:r>
+        <w:rPr>
+          <w:rStyle w:val="Heading1Char"/>
+          <w:color w:val="FF0000"/>
+          <w:sz w:val="32"/>
+        </w:rPr>
+        <w:t xml:space="preserve"> – explain about sensors and traffic lights – in the URS – you can make a new chapter or write it in the introduction</w:t>
+      </w:r>
+    </w:p>
+    <w:p>
+      <w:pPr>
+        <w:rPr>
+          <w:rStyle w:val="Heading1Char"/>
+          <w:color w:val="FF0000"/>
+          <w:sz w:val="32"/>
+        </w:rPr>
+      </w:pPr>
+      <w:proofErr w:type="spellStart"/>
+      <w:r>
+        <w:rPr>
+          <w:rStyle w:val="Heading1Char"/>
+          <w:color w:val="FF0000"/>
+          <w:sz w:val="32"/>
+        </w:rPr>
+        <w:t>Dyma</w:t>
+      </w:r>
+      <w:proofErr w:type="spellEnd"/>
+      <w:r>
+        <w:rPr>
+          <w:rStyle w:val="Heading1Char"/>
+          <w:color w:val="FF0000"/>
+          <w:sz w:val="32"/>
+        </w:rPr>
+        <w:t xml:space="preserve"> – Moscow in URS (I will add th</w:t>
       </w:r>
       <w:bookmarkStart w:id="0" w:name="_GoBack"/>
       <w:bookmarkEnd w:id="0"/>
@@ -170,58 +307,69 @@
           <w:color w:val="FF0000"/>
           <w:sz w:val="32"/>
         </w:rPr>
-        <w:t xml:space="preserve"> – explain about sensors and traffic lights – in the URS – you can make a new chapter or write it in the introduction</w:t>
-      </w:r>
-    </w:p>
-    <w:p>
-      <w:pPr>
-        <w:rPr>
-          <w:rStyle w:val="Heading1Char"/>
-          <w:color w:val="FF0000"/>
-          <w:sz w:val="32"/>
-        </w:rPr>
-      </w:pPr>
-      <w:r>
-        <w:rPr>
-          <w:rStyle w:val="Heading1Char"/>
-          <w:color w:val="FF0000"/>
-          <w:sz w:val="32"/>
-        </w:rPr>
-        <w:t>Dyma – Moscow in URS (I will add them in the project plan and u can explain them in the URS)</w:t>
-      </w:r>
-    </w:p>
-    <w:p>
-      <w:pPr>
-        <w:rPr>
-          <w:rStyle w:val="Heading1Char"/>
-          <w:color w:val="FF0000"/>
-          <w:sz w:val="32"/>
-        </w:rPr>
-      </w:pPr>
-      <w:r>
-        <w:rPr>
-          <w:rStyle w:val="Heading1Char"/>
-          <w:color w:val="FF0000"/>
-          <w:sz w:val="32"/>
-        </w:rPr>
-        <w:t>Alexandru – preconditions URS ONLY WHERE IS ABSOLUTELY NECESSARY</w:t>
-      </w:r>
-    </w:p>
-    <w:p>
-      <w:pPr>
-        <w:rPr>
-          <w:rStyle w:val="Heading1Char"/>
-          <w:color w:val="FF0000"/>
-          <w:sz w:val="32"/>
-        </w:rPr>
-      </w:pPr>
-      <w:r>
-        <w:rPr>
-          <w:rStyle w:val="Heading1Char"/>
-          <w:color w:val="FF0000"/>
-          <w:sz w:val="32"/>
-        </w:rPr>
-        <w:t>Btw.. when it said “add 12 crossings in a grid” – they were talking about intersections and not pedestrian crossings</w:t>
+        <w:t>em in the project plan and u can explain them in the URS)</w:t>
+      </w:r>
+    </w:p>
+    <w:p>
+      <w:pPr>
+        <w:rPr>
+          <w:rStyle w:val="Heading1Char"/>
+          <w:color w:val="FF0000"/>
+          <w:sz w:val="32"/>
+        </w:rPr>
+      </w:pPr>
+      <w:proofErr w:type="spellStart"/>
+      <w:r>
+        <w:rPr>
+          <w:rStyle w:val="Heading1Char"/>
+          <w:color w:val="FF0000"/>
+          <w:sz w:val="32"/>
+        </w:rPr>
+        <w:t>Alexandru</w:t>
+      </w:r>
+      <w:proofErr w:type="spellEnd"/>
+      <w:r>
+        <w:rPr>
+          <w:rStyle w:val="Heading1Char"/>
+          <w:color w:val="FF0000"/>
+          <w:sz w:val="32"/>
+        </w:rPr>
+        <w:t xml:space="preserve"> – </w:t>
+      </w:r>
+      <w:r>
+        <w:rPr>
+          <w:rStyle w:val="Heading1Char"/>
+          <w:color w:val="000000" w:themeColor="text1"/>
+          <w:sz w:val="32"/>
+        </w:rPr>
+        <w:t>preconditions URS ONLY WHERE IS ABSOLUTELY NECESSARY</w:t>
+      </w:r>
+    </w:p>
+    <w:p>
+      <w:pPr>
+        <w:rPr>
+          <w:rStyle w:val="Heading1Char"/>
+          <w:color w:val="FF0000"/>
+          <w:sz w:val="32"/>
+        </w:rPr>
+      </w:pPr>
+      <w:proofErr w:type="gramStart"/>
+      <w:r>
+        <w:rPr>
+          <w:rStyle w:val="Heading1Char"/>
+          <w:color w:val="FF0000"/>
+          <w:sz w:val="32"/>
+        </w:rPr>
+        <w:t>Btw..</w:t>
+      </w:r>
+      <w:proofErr w:type="gramEnd"/>
+      <w:r>
+        <w:rPr>
+          <w:rStyle w:val="Heading1Char"/>
+          <w:color w:val="FF0000"/>
+          <w:sz w:val="32"/>
+        </w:rPr>
+        <w:t xml:space="preserve"> when it said “add 12 crossings in a grid” – they were talking about intersections and not pedestrian crossings</w:t>
       </w:r>
     </w:p>
     <w:p>
@@ -370,6 +518,7 @@
           <w:sz w:val="24"/>
         </w:rPr>
       </w:pPr>
+      <w:proofErr w:type="spellStart"/>
       <w:r>
         <w:rPr>
           <w:rStyle w:val="Heading1Char"/>
@@ -377,14 +526,41 @@
           <w:sz w:val="24"/>
         </w:rPr>
         <w:lastRenderedPageBreak/>
-        <w:t>Alexandru &amp; Ventsi – Non-functional requirements URS doc</w:t>
-      </w:r>
+        <w:t>Alexandru</w:t>
+      </w:r>
+      <w:proofErr w:type="spellEnd"/>
       <w:r>
         <w:rPr>
           <w:rStyle w:val="Heading1Char"/>
           <w:color w:val="000000" w:themeColor="text1"/>
           <w:sz w:val="24"/>
         </w:rPr>
+        <w:t xml:space="preserve"> &amp; </w:t>
+      </w:r>
+      <w:proofErr w:type="spellStart"/>
+      <w:r>
+        <w:rPr>
+          <w:rStyle w:val="Heading1Char"/>
+          <w:color w:val="000000" w:themeColor="text1"/>
+          <w:sz w:val="24"/>
+        </w:rPr>
+        <w:t>Ventsi</w:t>
+      </w:r>
+      <w:proofErr w:type="spellEnd"/>
+      <w:r>
+        <w:rPr>
+          <w:rStyle w:val="Heading1Char"/>
+          <w:color w:val="000000" w:themeColor="text1"/>
+          <w:sz w:val="24"/>
+        </w:rPr>
+        <w:t xml:space="preserve"> – Non-functional requirements URS doc</w:t>
+      </w:r>
+      <w:r>
+        <w:rPr>
+          <w:rStyle w:val="Heading1Char"/>
+          <w:color w:val="000000" w:themeColor="text1"/>
+          <w:sz w:val="24"/>
+        </w:rPr>
         <w:t xml:space="preserve"> – done by Monica- first draft. U can edit it for the second version</w:t>
       </w:r>
     </w:p>
@@ -396,20 +572,30 @@
           <w:sz w:val="24"/>
         </w:rPr>
       </w:pPr>
+      <w:proofErr w:type="spellStart"/>
       <w:r>
         <w:rPr>
           <w:rStyle w:val="Heading1Char"/>
           <w:color w:val="000000" w:themeColor="text1"/>
           <w:sz w:val="24"/>
         </w:rPr>
-        <w:t>Bobo: Use case nr II</w:t>
-      </w:r>
+        <w:t>Bobo</w:t>
+      </w:r>
+      <w:proofErr w:type="spellEnd"/>
       <w:r>
         <w:rPr>
           <w:rStyle w:val="Heading1Char"/>
           <w:color w:val="000000" w:themeColor="text1"/>
           <w:sz w:val="24"/>
         </w:rPr>
+        <w:t>: Use case nr II</w:t>
+      </w:r>
+      <w:r>
+        <w:rPr>
+          <w:rStyle w:val="Heading1Char"/>
+          <w:color w:val="000000" w:themeColor="text1"/>
+          <w:sz w:val="24"/>
+        </w:rPr>
         <w:t xml:space="preserve"> – done by Monica</w:t>
       </w:r>
     </w:p>
@@ -421,13 +607,23 @@
           <w:sz w:val="24"/>
         </w:rPr>
       </w:pPr>
+      <w:proofErr w:type="spellStart"/>
       <w:r>
         <w:rPr>
           <w:rStyle w:val="Heading1Char"/>
           <w:color w:val="000000" w:themeColor="text1"/>
           <w:sz w:val="24"/>
         </w:rPr>
-        <w:t>Dyma Use case IX</w:t>
+        <w:t>Dyma</w:t>
+      </w:r>
+      <w:proofErr w:type="spellEnd"/>
+      <w:r>
+        <w:rPr>
+          <w:rStyle w:val="Heading1Char"/>
+          <w:color w:val="000000" w:themeColor="text1"/>
+          <w:sz w:val="24"/>
+        </w:rPr>
+        <w:t xml:space="preserve"> Use case IX</w:t>
       </w:r>
       <w:r>
         <w:rPr>
@@ -580,7 +776,23 @@
           <w:color w:val="000000" w:themeColor="text1"/>
           <w:lang w:val="en-GB"/>
         </w:rPr>
-        <w:t xml:space="preserve">Project mentor: Kuah </w:t>
+        <w:t xml:space="preserve">Project mentor: </w:t>
+      </w:r>
+      <w:proofErr w:type="spellStart"/>
+      <w:r>
+        <w:rPr>
+          <w:color w:val="000000" w:themeColor="text1"/>
+          <w:lang w:val="en-GB"/>
+        </w:rPr>
+        <w:t>Kuah</w:t>
+      </w:r>
+      <w:proofErr w:type="spellEnd"/>
+      <w:r>
+        <w:rPr>
+          <w:color w:val="000000" w:themeColor="text1"/>
+          <w:lang w:val="en-GB"/>
+        </w:rPr>
+        <w:t xml:space="preserve"> </w:t>
       </w:r>
     </w:p>
     <w:p>
@@ -889,7 +1101,23 @@
           <w:color w:val="000000" w:themeColor="text1"/>
           <w:lang w:val="en-GB"/>
         </w:rPr>
-        <w:t xml:space="preserve"> Kuah and divide tasks.</w:t>
+        <w:t xml:space="preserve"> </w:t>
+      </w:r>
+      <w:proofErr w:type="spellStart"/>
+      <w:r>
+        <w:rPr>
+          <w:color w:val="000000" w:themeColor="text1"/>
+          <w:lang w:val="en-GB"/>
+        </w:rPr>
+        <w:t>Kuah</w:t>
+      </w:r>
+      <w:proofErr w:type="spellEnd"/>
+      <w:r>
+        <w:rPr>
+          <w:color w:val="000000" w:themeColor="text1"/>
+          <w:lang w:val="en-GB"/>
+        </w:rPr>
+        <w:t xml:space="preserve"> and divide tasks.</w:t>
       </w:r>
     </w:p>
     <w:p>
@@ -1088,7 +1316,23 @@
           <w:color w:val="000000" w:themeColor="text1"/>
           <w:lang w:val="en-GB"/>
         </w:rPr>
-        <w:t>Project Plan consititing of:</w:t>
+        <w:t xml:space="preserve">Project Plan </w:t>
+      </w:r>
+      <w:proofErr w:type="spellStart"/>
+      <w:r>
+        <w:rPr>
+          <w:color w:val="000000" w:themeColor="text1"/>
+          <w:lang w:val="en-GB"/>
+        </w:rPr>
+        <w:t>consititing</w:t>
+      </w:r>
+      <w:proofErr w:type="spellEnd"/>
+      <w:r>
+        <w:rPr>
+          <w:color w:val="000000" w:themeColor="text1"/>
+          <w:lang w:val="en-GB"/>
+        </w:rPr>
+        <w:t xml:space="preserve"> of:</w:t>
       </w:r>
     </w:p>
     <w:p>
@@ -1105,7 +1349,25 @@
           <w:color w:val="000000" w:themeColor="text1"/>
           <w:lang w:val="en-GB"/>
         </w:rPr>
-        <w:t>Add MoSCoW to deliverables</w:t>
+        <w:t xml:space="preserve">Add </w:t>
+      </w:r>
+      <w:proofErr w:type="spellStart"/>
+      <w:r>
+        <w:rPr>
+          <w:b/>
+          <w:color w:val="000000" w:themeColor="text1"/>
+          <w:lang w:val="en-GB"/>
+        </w:rPr>
+        <w:t>MoSCoW</w:t>
+      </w:r>
+      <w:proofErr w:type="spellEnd"/>
+      <w:r>
+        <w:rPr>
+          <w:b/>
+          <w:color w:val="000000" w:themeColor="text1"/>
+          <w:lang w:val="en-GB"/>
+        </w:rPr>
+        <w:t xml:space="preserve"> to deliverables</w:t>
       </w:r>
     </w:p>
     <w:p>
@@ -1145,8 +1407,33 @@
           <w:color w:val="000000" w:themeColor="text1"/>
           <w:lang w:val="en-GB"/>
         </w:rPr>
-        <w:t>what are the deliverables  and non deliv</w:t>
-      </w:r>
+        <w:t xml:space="preserve">what are the </w:t>
+      </w:r>
+      <w:proofErr w:type="gramStart"/>
+      <w:r>
+        <w:rPr>
+          <w:color w:val="000000" w:themeColor="text1"/>
+          <w:lang w:val="en-GB"/>
+        </w:rPr>
+        <w:t>deliverables  and</w:t>
+      </w:r>
+      <w:proofErr w:type="gramEnd"/>
+      <w:r>
+        <w:rPr>
+          <w:color w:val="000000" w:themeColor="text1"/>
+          <w:lang w:val="en-GB"/>
+        </w:rPr>
+        <w:t xml:space="preserve"> non </w:t>
+      </w:r>
+      <w:proofErr w:type="spellStart"/>
+      <w:r>
+        <w:rPr>
+          <w:color w:val="000000" w:themeColor="text1"/>
+          <w:lang w:val="en-GB"/>
+        </w:rPr>
+        <w:t>deliv</w:t>
+      </w:r>
+      <w:proofErr w:type="spellEnd"/>
       <w:r>
         <w:rPr>
           <w:color w:val="000000" w:themeColor="text1"/>
@@ -1173,8 +1460,17 @@
           <w:color w:val="000000" w:themeColor="text1"/>
           <w:lang w:val="en-GB"/>
         </w:rPr>
-        <w:t>- Bobo</w:t>
-      </w:r>
+        <w:t xml:space="preserve">- </w:t>
+      </w:r>
+      <w:proofErr w:type="spellStart"/>
+      <w:r>
+        <w:rPr>
+          <w:color w:val="000000" w:themeColor="text1"/>
+          <w:lang w:val="en-GB"/>
+        </w:rPr>
+        <w:t>Bobo</w:t>
+      </w:r>
+      <w:proofErr w:type="spellEnd"/>
       <w:r>
         <w:rPr>
           <w:color w:val="000000" w:themeColor="text1"/>
@@ -1301,8 +1597,17 @@
           <w:color w:val="000000" w:themeColor="text1"/>
           <w:lang w:val="en-GB"/>
         </w:rPr>
-        <w:t xml:space="preserve"> - Ventsislav</w:t>
-      </w:r>
+        <w:t xml:space="preserve"> - </w:t>
+      </w:r>
+      <w:proofErr w:type="spellStart"/>
+      <w:r>
+        <w:rPr>
+          <w:color w:val="000000" w:themeColor="text1"/>
+          <w:lang w:val="en-GB"/>
+        </w:rPr>
+        <w:t>Ventsislav</w:t>
+      </w:r>
+      <w:proofErr w:type="spellEnd"/>
       <w:r>
         <w:rPr>
           <w:color w:val="000000" w:themeColor="text1"/>
@@ -1330,7 +1635,15 @@
           <w:color w:val="000000" w:themeColor="text1"/>
           <w:lang w:val="en-GB"/>
         </w:rPr>
-        <w:t xml:space="preserve">  - Current situation  </w:t>
+        <w:t xml:space="preserve">  - Current </w:t>
+      </w:r>
+      <w:proofErr w:type="gramStart"/>
+      <w:r>
+        <w:rPr>
+          <w:color w:val="000000" w:themeColor="text1"/>
+          <w:lang w:val="en-GB"/>
+        </w:rPr>
+        <w:t xml:space="preserve">situation  </w:t>
       </w:r>
       <w:r>
         <w:rPr>
@@ -1338,6 +1651,13 @@
           <w:lang w:val="en-GB"/>
         </w:rPr>
         <w:tab/>
+      </w:r>
+      <w:proofErr w:type="gramEnd"/>
+      <w:r>
+        <w:rPr>
+          <w:color w:val="000000" w:themeColor="text1"/>
+          <w:lang w:val="en-GB"/>
+        </w:rPr>
         <w:t xml:space="preserve">- Constrains     </w:t>
       </w:r>
     </w:p>
@@ -1415,8 +1735,17 @@
           <w:color w:val="000000" w:themeColor="text1"/>
           <w:lang w:val="en-GB"/>
         </w:rPr>
-        <w:t xml:space="preserve"> - Alexandru</w:t>
-      </w:r>
+        <w:t xml:space="preserve"> - </w:t>
+      </w:r>
+      <w:proofErr w:type="spellStart"/>
+      <w:r>
+        <w:rPr>
+          <w:color w:val="000000" w:themeColor="text1"/>
+          <w:lang w:val="en-GB"/>
+        </w:rPr>
+        <w:t>Alexandru</w:t>
+      </w:r>
+      <w:proofErr w:type="spellEnd"/>
     </w:p>
     <w:p>
       <w:pPr>
@@ -1524,29 +1853,47 @@
           <w:lang w:val="en-GB"/>
         </w:rPr>
       </w:pPr>
-      <w:r>
-        <w:rPr>
-          <w:color w:val="000000" w:themeColor="text1"/>
-          <w:lang w:val="en-GB"/>
-        </w:rPr>
-        <w:t xml:space="preserve">Organization : </w:t>
-      </w:r>
-    </w:p>
-    <w:p>
-      <w:pPr>
-        <w:pStyle w:val="ListParagraph"/>
-        <w:rPr>
-          <w:color w:val="000000" w:themeColor="text1"/>
-          <w:lang w:val="en-GB"/>
-        </w:rPr>
-      </w:pPr>
-      <w:r>
-        <w:rPr>
-          <w:color w:val="000000" w:themeColor="text1"/>
-          <w:lang w:val="en-GB"/>
-        </w:rPr>
-        <w:t xml:space="preserve"> - Dyma</w:t>
-      </w:r>
+      <w:proofErr w:type="gramStart"/>
+      <w:r>
+        <w:rPr>
+          <w:color w:val="000000" w:themeColor="text1"/>
+          <w:lang w:val="en-GB"/>
+        </w:rPr>
+        <w:t>Organization :</w:t>
+      </w:r>
+      <w:proofErr w:type="gramEnd"/>
+      <w:r>
+        <w:rPr>
+          <w:color w:val="000000" w:themeColor="text1"/>
+          <w:lang w:val="en-GB"/>
+        </w:rPr>
+        <w:t xml:space="preserve"> </w:t>
+      </w:r>
+    </w:p>
+    <w:p>
+      <w:pPr>
+        <w:pStyle w:val="ListParagraph"/>
+        <w:rPr>
+          <w:color w:val="000000" w:themeColor="text1"/>
+          <w:lang w:val="en-GB"/>
+        </w:rPr>
+      </w:pPr>
+      <w:r>
+        <w:rPr>
+          <w:color w:val="000000" w:themeColor="text1"/>
+          <w:lang w:val="en-GB"/>
+        </w:rPr>
+        <w:t xml:space="preserve"> - </w:t>
+      </w:r>
+      <w:proofErr w:type="spellStart"/>
+      <w:r>
+        <w:rPr>
+          <w:color w:val="000000" w:themeColor="text1"/>
+          <w:lang w:val="en-GB"/>
+        </w:rPr>
+        <w:t>Dyma</w:t>
+      </w:r>
+      <w:proofErr w:type="spellEnd"/>
     </w:p>
     <w:p>
       <w:pPr>

</xml_diff>

<commit_message>
Add notes for meeting of 16.03
</commit_message>
<xml_diff>
--- a/In progress/READ ME FIRST division of work.docx
+++ b/In progress/READ ME FIRST division of work.docx
@@ -1,6 +1,6 @@
 
 <file path=word/document.xml><?xml version="1.0" encoding="utf-8"?>
-<w:document xmlns:wpc="http://schemas.microsoft.com/office/word/2010/wordprocessingCanvas" xmlns:mo="http://schemas.microsoft.com/office/mac/office/2008/main" xmlns:mc="http://schemas.openxmlformats.org/markup-compatibility/2006" xmlns:mv="urn:schemas-microsoft-com:mac:vml" xmlns:o="urn:schemas-microsoft-com:office:office" xmlns:r="http://schemas.openxmlformats.org/officeDocument/2006/relationships" xmlns:m="http://schemas.openxmlformats.org/officeDocument/2006/math" xmlns:v="urn:schemas-microsoft-com:vml" xmlns:wp14="http://schemas.microsoft.com/office/word/2010/wordprocessingDrawing" xmlns:wp="http://schemas.openxmlformats.org/drawingml/2006/wordprocessingDrawing" xmlns:w10="urn:schemas-microsoft-com:office:word" xmlns:w="http://schemas.openxmlformats.org/wordprocessingml/2006/main" xmlns:w14="http://schemas.microsoft.com/office/word/2010/wordml" xmlns:w15="http://schemas.microsoft.com/office/word/2012/wordml" xmlns:wpg="http://schemas.microsoft.com/office/word/2010/wordprocessingGroup" xmlns:wpi="http://schemas.microsoft.com/office/word/2010/wordprocessingInk" xmlns:wne="http://schemas.microsoft.com/office/word/2006/wordml" xmlns:wps="http://schemas.microsoft.com/office/word/2010/wordprocessingShape" mc:Ignorable="w14 w15 wp14">
+<w:document xmlns:wpc="http://schemas.microsoft.com/office/word/2010/wordprocessingCanvas" xmlns:mc="http://schemas.openxmlformats.org/markup-compatibility/2006" xmlns:o="urn:schemas-microsoft-com:office:office" xmlns:r="http://schemas.openxmlformats.org/officeDocument/2006/relationships" xmlns:m="http://schemas.openxmlformats.org/officeDocument/2006/math" xmlns:v="urn:schemas-microsoft-com:vml" xmlns:wp14="http://schemas.microsoft.com/office/word/2010/wordprocessingDrawing" xmlns:wp="http://schemas.openxmlformats.org/drawingml/2006/wordprocessingDrawing" xmlns:w10="urn:schemas-microsoft-com:office:word" xmlns:w="http://schemas.openxmlformats.org/wordprocessingml/2006/main" xmlns:w14="http://schemas.microsoft.com/office/word/2010/wordml" xmlns:wpg="http://schemas.microsoft.com/office/word/2010/wordprocessingGroup" xmlns:wpi="http://schemas.microsoft.com/office/word/2010/wordprocessingInk" xmlns:wne="http://schemas.microsoft.com/office/word/2006/wordml" xmlns:wps="http://schemas.microsoft.com/office/word/2010/wordprocessingShape" mc:Ignorable="w14 wp14">
   <w:body>
     <w:p>
       <w:pPr>
@@ -16,6 +16,267 @@
           <w:color w:val="FF0000"/>
           <w:sz w:val="32"/>
         </w:rPr>
+        <w:t xml:space="preserve">Can Cars switch </w:t>
+      </w:r>
+      <w:proofErr w:type="spellStart"/>
+      <w:r>
+        <w:rPr>
+          <w:rStyle w:val="Heading1Char"/>
+          <w:color w:val="FF0000"/>
+          <w:sz w:val="32"/>
+        </w:rPr>
+        <w:t>lanes</w:t>
+      </w:r>
+      <w:proofErr w:type="gramStart"/>
+      <w:r>
+        <w:rPr>
+          <w:rStyle w:val="Heading1Char"/>
+          <w:color w:val="FF0000"/>
+          <w:sz w:val="32"/>
+        </w:rPr>
+        <w:t>?if</w:t>
+      </w:r>
+      <w:proofErr w:type="spellEnd"/>
+      <w:proofErr w:type="gramEnd"/>
+      <w:r>
+        <w:rPr>
+          <w:rStyle w:val="Heading1Char"/>
+          <w:color w:val="FF0000"/>
+          <w:sz w:val="32"/>
+        </w:rPr>
+        <w:t xml:space="preserve"> so –how?(highly unlikely)</w:t>
+      </w:r>
+    </w:p>
+    <w:p>
+      <w:pPr>
+        <w:rPr>
+          <w:rStyle w:val="Heading1Char"/>
+          <w:color w:val="FF0000"/>
+          <w:sz w:val="32"/>
+        </w:rPr>
+      </w:pPr>
+      <w:r>
+        <w:rPr>
+          <w:rStyle w:val="Heading1Char"/>
+          <w:color w:val="FF0000"/>
+          <w:sz w:val="32"/>
+        </w:rPr>
+        <w:t>Real life speed</w:t>
+      </w:r>
+      <w:proofErr w:type="gramStart"/>
+      <w:r>
+        <w:rPr>
+          <w:rStyle w:val="Heading1Char"/>
+          <w:color w:val="FF0000"/>
+          <w:sz w:val="32"/>
+        </w:rPr>
+        <w:t>??</w:t>
+      </w:r>
+      <w:proofErr w:type="gramEnd"/>
+      <w:r>
+        <w:rPr>
+          <w:rStyle w:val="Heading1Char"/>
+          <w:color w:val="FF0000"/>
+          <w:sz w:val="32"/>
+        </w:rPr>
+        <w:t xml:space="preserve"> (</w:t>
+      </w:r>
+      <w:proofErr w:type="gramStart"/>
+      <w:r>
+        <w:rPr>
+          <w:rStyle w:val="Heading1Char"/>
+          <w:color w:val="FF0000"/>
+          <w:sz w:val="32"/>
+        </w:rPr>
+        <w:t>not</w:t>
+      </w:r>
+      <w:proofErr w:type="gramEnd"/>
+      <w:r>
+        <w:rPr>
+          <w:rStyle w:val="Heading1Char"/>
+          <w:color w:val="FF0000"/>
+          <w:sz w:val="32"/>
+        </w:rPr>
+        <w:t xml:space="preserve"> possible in a simulation)</w:t>
+      </w:r>
+    </w:p>
+    <w:p>
+      <w:pPr>
+        <w:rPr>
+          <w:rStyle w:val="Heading1Char"/>
+          <w:color w:val="FF0000"/>
+          <w:sz w:val="32"/>
+        </w:rPr>
+      </w:pPr>
+      <w:r>
+        <w:rPr>
+          <w:rStyle w:val="Heading1Char"/>
+          <w:color w:val="FF0000"/>
+          <w:sz w:val="32"/>
+        </w:rPr>
+        <w:t xml:space="preserve">Split crossing- can we place crossings apart from each </w:t>
+      </w:r>
+      <w:proofErr w:type="spellStart"/>
+      <w:r>
+        <w:rPr>
+          <w:rStyle w:val="Heading1Char"/>
+          <w:color w:val="FF0000"/>
+          <w:sz w:val="32"/>
+        </w:rPr>
+        <w:t>other</w:t>
+      </w:r>
+      <w:proofErr w:type="gramStart"/>
+      <w:r>
+        <w:rPr>
+          <w:rStyle w:val="Heading1Char"/>
+          <w:color w:val="FF0000"/>
+          <w:sz w:val="32"/>
+        </w:rPr>
+        <w:t>?what</w:t>
+      </w:r>
+      <w:proofErr w:type="spellEnd"/>
+      <w:proofErr w:type="gramEnd"/>
+      <w:r>
+        <w:rPr>
+          <w:rStyle w:val="Heading1Char"/>
+          <w:color w:val="FF0000"/>
+          <w:sz w:val="32"/>
+        </w:rPr>
+        <w:t xml:space="preserve"> happens if we do?</w:t>
+      </w:r>
+    </w:p>
+    <w:p>
+      <w:pPr>
+        <w:rPr>
+          <w:rStyle w:val="Heading1Char"/>
+          <w:color w:val="FF0000"/>
+          <w:sz w:val="32"/>
+        </w:rPr>
+      </w:pPr>
+      <w:r>
+        <w:rPr>
+          <w:rStyle w:val="Heading1Char"/>
+          <w:color w:val="FF0000"/>
+          <w:sz w:val="32"/>
+        </w:rPr>
+        <w:t xml:space="preserve">Pretty pictures of crossings </w:t>
+      </w:r>
+    </w:p>
+    <w:p>
+      <w:pPr>
+        <w:rPr>
+          <w:rStyle w:val="Heading1Char"/>
+          <w:color w:val="FF0000"/>
+          <w:sz w:val="32"/>
+        </w:rPr>
+      </w:pPr>
+      <w:r>
+        <w:rPr>
+          <w:rStyle w:val="Heading1Char"/>
+          <w:color w:val="FF0000"/>
+          <w:sz w:val="32"/>
+        </w:rPr>
+        <w:t xml:space="preserve">Crossing system – algorithm to detect other </w:t>
+      </w:r>
+      <w:proofErr w:type="spellStart"/>
+      <w:r>
+        <w:rPr>
+          <w:rStyle w:val="Heading1Char"/>
+          <w:color w:val="FF0000"/>
+          <w:sz w:val="32"/>
+        </w:rPr>
+        <w:t>lanes</w:t>
+      </w:r>
+      <w:proofErr w:type="gramStart"/>
+      <w:r>
+        <w:rPr>
+          <w:rStyle w:val="Heading1Char"/>
+          <w:color w:val="FF0000"/>
+          <w:sz w:val="32"/>
+        </w:rPr>
+        <w:t>,etc,etc</w:t>
+      </w:r>
+      <w:proofErr w:type="spellEnd"/>
+      <w:proofErr w:type="gramEnd"/>
+      <w:r>
+        <w:rPr>
+          <w:rStyle w:val="Heading1Char"/>
+          <w:color w:val="FF0000"/>
+          <w:sz w:val="32"/>
+        </w:rPr>
+        <w:t>.</w:t>
+      </w:r>
+    </w:p>
+    <w:p>
+      <w:pPr>
+        <w:rPr>
+          <w:rStyle w:val="Heading1Char"/>
+          <w:color w:val="FF0000"/>
+          <w:sz w:val="32"/>
+        </w:rPr>
+      </w:pPr>
+      <w:r>
+        <w:rPr>
+          <w:rStyle w:val="Heading1Char"/>
+          <w:color w:val="FF0000"/>
+          <w:sz w:val="32"/>
+        </w:rPr>
+        <w:t xml:space="preserve">Pedestrians </w:t>
+      </w:r>
+      <w:proofErr w:type="gramStart"/>
+      <w:r>
+        <w:rPr>
+          <w:rStyle w:val="Heading1Char"/>
+          <w:color w:val="FF0000"/>
+          <w:sz w:val="32"/>
+        </w:rPr>
+        <w:t>disappear?</w:t>
+      </w:r>
+      <w:proofErr w:type="gramEnd"/>
+      <w:r>
+        <w:rPr>
+          <w:rStyle w:val="Heading1Char"/>
+          <w:color w:val="FF0000"/>
+          <w:sz w:val="32"/>
+        </w:rPr>
+        <w:t xml:space="preserve"> Kidnapped</w:t>
+      </w:r>
+      <w:proofErr w:type="gramStart"/>
+      <w:r>
+        <w:rPr>
+          <w:rStyle w:val="Heading1Char"/>
+          <w:color w:val="FF0000"/>
+          <w:sz w:val="32"/>
+        </w:rPr>
+        <w:t>??</w:t>
+      </w:r>
+      <w:proofErr w:type="gramEnd"/>
+    </w:p>
+    <w:p>
+      <w:pPr>
+        <w:rPr>
+          <w:rStyle w:val="Heading1Char"/>
+          <w:color w:val="FF0000"/>
+          <w:sz w:val="32"/>
+        </w:rPr>
+      </w:pPr>
+      <w:bookmarkStart w:id="0" w:name="_GoBack"/>
+      <w:bookmarkEnd w:id="0"/>
+    </w:p>
+    <w:p>
+      <w:pPr>
+        <w:rPr>
+          <w:rStyle w:val="Heading1Char"/>
+          <w:color w:val="FF0000"/>
+          <w:sz w:val="32"/>
+        </w:rPr>
+      </w:pPr>
+      <w:r>
+        <w:rPr>
+          <w:rStyle w:val="Heading1Char"/>
+          <w:color w:val="FF0000"/>
+          <w:sz w:val="32"/>
+        </w:rPr>
         <w:t>Next meeting: 09.03.2016</w:t>
       </w:r>
     </w:p>
@@ -27,13 +288,23 @@
           <w:sz w:val="32"/>
         </w:rPr>
       </w:pPr>
-      <w:r>
-        <w:rPr>
-          <w:rStyle w:val="Heading1Char"/>
-          <w:color w:val="FF0000"/>
-          <w:sz w:val="32"/>
-        </w:rPr>
-        <w:t xml:space="preserve">Chairman: </w:t>
+      <w:proofErr w:type="gramStart"/>
+      <w:r>
+        <w:rPr>
+          <w:rStyle w:val="Heading1Char"/>
+          <w:color w:val="FF0000"/>
+          <w:sz w:val="32"/>
+        </w:rPr>
+        <w:t>Chairman</w:t>
+      </w:r>
+      <w:proofErr w:type="gramEnd"/>
+      <w:r>
+        <w:rPr>
+          <w:rStyle w:val="Heading1Char"/>
+          <w:color w:val="FF0000"/>
+          <w:sz w:val="32"/>
+        </w:rPr>
+        <w:t xml:space="preserve">: </w:t>
       </w:r>
       <w:proofErr w:type="spellStart"/>
       <w:r>
@@ -201,13 +472,23 @@
         </w:rPr>
         <w:t xml:space="preserve"> – </w:t>
       </w:r>
-      <w:r>
-        <w:rPr>
-          <w:rStyle w:val="Heading1Char"/>
-          <w:color w:val="000000" w:themeColor="text1"/>
-          <w:sz w:val="32"/>
-        </w:rPr>
-        <w:t xml:space="preserve">non functional </w:t>
+      <w:proofErr w:type="spellStart"/>
+      <w:r>
+        <w:rPr>
+          <w:rStyle w:val="Heading1Char"/>
+          <w:color w:val="000000" w:themeColor="text1"/>
+          <w:sz w:val="32"/>
+        </w:rPr>
+        <w:t>non functional</w:t>
+      </w:r>
+      <w:proofErr w:type="spellEnd"/>
+      <w:r>
+        <w:rPr>
+          <w:rStyle w:val="Heading1Char"/>
+          <w:color w:val="000000" w:themeColor="text1"/>
+          <w:sz w:val="32"/>
+        </w:rPr>
+        <w:t xml:space="preserve"> </w:t>
       </w:r>
       <w:proofErr w:type="gramStart"/>
       <w:r>
@@ -236,7 +517,6 @@
           <w:sz w:val="32"/>
         </w:rPr>
       </w:pPr>
-      <w:bookmarkStart w:id="0" w:name="_GoBack"/>
       <w:proofErr w:type="spellStart"/>
       <w:r>
         <w:rPr>
@@ -253,28 +533,52 @@
           <w:color w:val="000000" w:themeColor="text1"/>
           <w:sz w:val="32"/>
         </w:rPr>
-        <w:t xml:space="preserve"> + </w:t>
-      </w:r>
+        <w:t xml:space="preserve"> + Preslav</w:t>
+      </w:r>
+      <w:r>
+        <w:rPr>
+          <w:rStyle w:val="Heading1Char"/>
+          <w:color w:val="000000" w:themeColor="text1"/>
+          <w:sz w:val="32"/>
+        </w:rPr>
+        <w:t xml:space="preserve"> – explain about sensors and traffic lights – in the URS – you can make a new chapter or write it in the introduction</w:t>
+      </w:r>
+    </w:p>
+    <w:p>
+      <w:pPr>
+        <w:rPr>
+          <w:rStyle w:val="Heading1Char"/>
+          <w:color w:val="FF0000"/>
+          <w:sz w:val="32"/>
+        </w:rPr>
+      </w:pPr>
       <w:proofErr w:type="spellStart"/>
       <w:r>
         <w:rPr>
           <w:rStyle w:val="Heading1Char"/>
-          <w:color w:val="000000" w:themeColor="text1"/>
-          <w:sz w:val="32"/>
-        </w:rPr>
-        <w:t>Preslav</w:t>
+          <w:color w:val="FF0000"/>
+          <w:sz w:val="32"/>
+        </w:rPr>
+        <w:t>Dyma</w:t>
       </w:r>
       <w:proofErr w:type="spellEnd"/>
       <w:r>
         <w:rPr>
           <w:rStyle w:val="Heading1Char"/>
-          <w:color w:val="000000" w:themeColor="text1"/>
-          <w:sz w:val="32"/>
-        </w:rPr>
-        <w:t xml:space="preserve"> – explain about sensors and traffic lights – in the URS – you can make a new chapter or write it in the introduction</w:t>
-      </w:r>
-    </w:p>
-    <w:bookmarkEnd w:id="0"/>
+          <w:color w:val="FF0000"/>
+          <w:sz w:val="32"/>
+        </w:rPr>
+        <w:t xml:space="preserve"> – </w:t>
+      </w:r>
+      <w:r>
+        <w:rPr>
+          <w:rStyle w:val="Heading1Char"/>
+          <w:color w:val="000000" w:themeColor="text1"/>
+          <w:sz w:val="32"/>
+        </w:rPr>
+        <w:t>Moscow in URS (I will add them in the project plan and u can explain them in the URS)</w:t>
+      </w:r>
+    </w:p>
     <w:p>
       <w:pPr>
         <w:rPr>
@@ -290,7 +594,7 @@
           <w:color w:val="FF0000"/>
           <w:sz w:val="32"/>
         </w:rPr>
-        <w:t>Dyma</w:t>
+        <w:t>Alexandru</w:t>
       </w:r>
       <w:proofErr w:type="spellEnd"/>
       <w:r>
@@ -307,41 +611,6 @@
           <w:color w:val="000000" w:themeColor="text1"/>
           <w:sz w:val="32"/>
         </w:rPr>
-        <w:t>Moscow in URS (I will add them in the project plan and u can explain them in the URS)</w:t>
-      </w:r>
-    </w:p>
-    <w:p>
-      <w:pPr>
-        <w:rPr>
-          <w:rStyle w:val="Heading1Char"/>
-          <w:color w:val="FF0000"/>
-          <w:sz w:val="32"/>
-        </w:rPr>
-      </w:pPr>
-      <w:proofErr w:type="spellStart"/>
-      <w:r>
-        <w:rPr>
-          <w:rStyle w:val="Heading1Char"/>
-          <w:color w:val="FF0000"/>
-          <w:sz w:val="32"/>
-        </w:rPr>
-        <w:t>Alexandru</w:t>
-      </w:r>
-      <w:proofErr w:type="spellEnd"/>
-      <w:r>
-        <w:rPr>
-          <w:rStyle w:val="Heading1Char"/>
-          <w:color w:val="FF0000"/>
-          <w:sz w:val="32"/>
-        </w:rPr>
-        <w:t xml:space="preserve"> – </w:t>
-      </w:r>
-      <w:r>
-        <w:rPr>
-          <w:rStyle w:val="Heading1Char"/>
-          <w:color w:val="000000" w:themeColor="text1"/>
-          <w:sz w:val="32"/>
-        </w:rPr>
         <w:t>preconditions URS ONLY WHERE IS ABSOLUTELY NECESSARY</w:t>
       </w:r>
     </w:p>
@@ -353,6 +622,14 @@
           <w:sz w:val="32"/>
         </w:rPr>
       </w:pPr>
+      <w:r>
+        <w:rPr>
+          <w:rStyle w:val="Heading1Char"/>
+          <w:color w:val="FF0000"/>
+          <w:sz w:val="32"/>
+        </w:rPr>
+        <w:t>Btw</w:t>
+      </w:r>
       <w:proofErr w:type="gramStart"/>
       <w:r>
         <w:rPr>
@@ -360,7 +637,7 @@
           <w:color w:val="FF0000"/>
           <w:sz w:val="32"/>
         </w:rPr>
-        <w:t>Btw..</w:t>
+        <w:t>..</w:t>
       </w:r>
       <w:proofErr w:type="gramEnd"/>
       <w:r>
@@ -525,7 +802,6 @@
           <w:color w:val="000000" w:themeColor="text1"/>
           <w:sz w:val="24"/>
         </w:rPr>
-        <w:lastRenderedPageBreak/>
         <w:t>Alexandru</w:t>
       </w:r>
       <w:proofErr w:type="spellEnd"/>
@@ -888,6 +1164,7 @@
           <w:color w:val="000000" w:themeColor="text1"/>
           <w:lang w:val="en-GB"/>
         </w:rPr>
+        <w:lastRenderedPageBreak/>
         <w:t>Non-functional requirements</w:t>
       </w:r>
       <w:r>
@@ -1150,7 +1427,6 @@
           <w:color w:val="000000" w:themeColor="text1"/>
           <w:lang w:val="en-GB"/>
         </w:rPr>
-        <w:lastRenderedPageBreak/>
         <w:t>Case notes:</w:t>
       </w:r>
     </w:p>
@@ -1407,23 +1683,7 @@
           <w:color w:val="000000" w:themeColor="text1"/>
           <w:lang w:val="en-GB"/>
         </w:rPr>
-        <w:t xml:space="preserve">what are the </w:t>
-      </w:r>
-      <w:proofErr w:type="gramStart"/>
-      <w:r>
-        <w:rPr>
-          <w:color w:val="000000" w:themeColor="text1"/>
-          <w:lang w:val="en-GB"/>
-        </w:rPr>
-        <w:t>deliverables  and</w:t>
-      </w:r>
-      <w:proofErr w:type="gramEnd"/>
-      <w:r>
-        <w:rPr>
-          <w:color w:val="000000" w:themeColor="text1"/>
-          <w:lang w:val="en-GB"/>
-        </w:rPr>
-        <w:t xml:space="preserve"> non </w:t>
+        <w:t xml:space="preserve">what are the deliverables  and non </w:t>
       </w:r>
       <w:proofErr w:type="spellStart"/>
       <w:r>
@@ -1635,15 +1895,7 @@
           <w:color w:val="000000" w:themeColor="text1"/>
           <w:lang w:val="en-GB"/>
         </w:rPr>
-        <w:t xml:space="preserve">  - Current </w:t>
-      </w:r>
-      <w:proofErr w:type="gramStart"/>
-      <w:r>
-        <w:rPr>
-          <w:color w:val="000000" w:themeColor="text1"/>
-          <w:lang w:val="en-GB"/>
-        </w:rPr>
-        <w:t xml:space="preserve">situation  </w:t>
+        <w:t xml:space="preserve">  - Current situation  </w:t>
       </w:r>
       <w:r>
         <w:rPr>
@@ -1651,13 +1903,6 @@
           <w:lang w:val="en-GB"/>
         </w:rPr>
         <w:tab/>
-      </w:r>
-      <w:proofErr w:type="gramEnd"/>
-      <w:r>
-        <w:rPr>
-          <w:color w:val="000000" w:themeColor="text1"/>
-          <w:lang w:val="en-GB"/>
-        </w:rPr>
         <w:t xml:space="preserve">- Constrains     </w:t>
       </w:r>
     </w:p>
@@ -1822,6 +2067,7 @@
           <w:color w:val="000000" w:themeColor="text1"/>
           <w:lang w:val="en-GB"/>
         </w:rPr>
+        <w:lastRenderedPageBreak/>
         <w:t>Information table</w:t>
       </w:r>
       <w:r>
@@ -1853,21 +2099,12 @@
           <w:lang w:val="en-GB"/>
         </w:rPr>
       </w:pPr>
-      <w:proofErr w:type="gramStart"/>
-      <w:r>
-        <w:rPr>
-          <w:color w:val="000000" w:themeColor="text1"/>
-          <w:lang w:val="en-GB"/>
-        </w:rPr>
-        <w:t>Organization :</w:t>
-      </w:r>
-      <w:proofErr w:type="gramEnd"/>
-      <w:r>
-        <w:rPr>
-          <w:color w:val="000000" w:themeColor="text1"/>
-          <w:lang w:val="en-GB"/>
-        </w:rPr>
-        <w:t xml:space="preserve"> </w:t>
+      <w:r>
+        <w:rPr>
+          <w:color w:val="000000" w:themeColor="text1"/>
+          <w:lang w:val="en-GB"/>
+        </w:rPr>
+        <w:t xml:space="preserve">Organization : </w:t>
       </w:r>
     </w:p>
     <w:p>
@@ -1921,7 +2158,7 @@
 </file>
 
 <file path=word/numbering.xml><?xml version="1.0" encoding="utf-8"?>
-<w:numbering xmlns:wpc="http://schemas.microsoft.com/office/word/2010/wordprocessingCanvas" xmlns:mo="http://schemas.microsoft.com/office/mac/office/2008/main" xmlns:mc="http://schemas.openxmlformats.org/markup-compatibility/2006" xmlns:mv="urn:schemas-microsoft-com:mac:vml" xmlns:o="urn:schemas-microsoft-com:office:office" xmlns:r="http://schemas.openxmlformats.org/officeDocument/2006/relationships" xmlns:m="http://schemas.openxmlformats.org/officeDocument/2006/math" xmlns:v="urn:schemas-microsoft-com:vml" xmlns:wp14="http://schemas.microsoft.com/office/word/2010/wordprocessingDrawing" xmlns:wp="http://schemas.openxmlformats.org/drawingml/2006/wordprocessingDrawing" xmlns:w10="urn:schemas-microsoft-com:office:word" xmlns:w="http://schemas.openxmlformats.org/wordprocessingml/2006/main" xmlns:w14="http://schemas.microsoft.com/office/word/2010/wordml" xmlns:w15="http://schemas.microsoft.com/office/word/2012/wordml" xmlns:wpg="http://schemas.microsoft.com/office/word/2010/wordprocessingGroup" xmlns:wpi="http://schemas.microsoft.com/office/word/2010/wordprocessingInk" xmlns:wne="http://schemas.microsoft.com/office/word/2006/wordml" xmlns:wps="http://schemas.microsoft.com/office/word/2010/wordprocessingShape" mc:Ignorable="w14 w15 wp14">
+<w:numbering xmlns:wpc="http://schemas.microsoft.com/office/word/2010/wordprocessingCanvas" xmlns:mc="http://schemas.openxmlformats.org/markup-compatibility/2006" xmlns:o="urn:schemas-microsoft-com:office:office" xmlns:r="http://schemas.openxmlformats.org/officeDocument/2006/relationships" xmlns:m="http://schemas.openxmlformats.org/officeDocument/2006/math" xmlns:v="urn:schemas-microsoft-com:vml" xmlns:wp14="http://schemas.microsoft.com/office/word/2010/wordprocessingDrawing" xmlns:wp="http://schemas.openxmlformats.org/drawingml/2006/wordprocessingDrawing" xmlns:w10="urn:schemas-microsoft-com:office:word" xmlns:w="http://schemas.openxmlformats.org/wordprocessingml/2006/main" xmlns:w14="http://schemas.microsoft.com/office/word/2010/wordml" xmlns:wpg="http://schemas.microsoft.com/office/word/2010/wordprocessingGroup" xmlns:wpi="http://schemas.microsoft.com/office/word/2010/wordprocessingInk" xmlns:wne="http://schemas.microsoft.com/office/word/2006/wordml" xmlns:wps="http://schemas.microsoft.com/office/word/2010/wordprocessingShape" mc:Ignorable="w14 wp14">
   <w:abstractNum w:abstractNumId="0">
     <w:nsid w:val="43612B20"/>
     <w:multiLevelType w:val="hybridMultilevel"/>
@@ -2248,7 +2485,7 @@
 </file>
 
 <file path=word/styles.xml><?xml version="1.0" encoding="utf-8"?>
-<w:styles xmlns:mc="http://schemas.openxmlformats.org/markup-compatibility/2006" xmlns:r="http://schemas.openxmlformats.org/officeDocument/2006/relationships" xmlns:w="http://schemas.openxmlformats.org/wordprocessingml/2006/main" xmlns:w14="http://schemas.microsoft.com/office/word/2010/wordml" xmlns:w15="http://schemas.microsoft.com/office/word/2012/wordml" mc:Ignorable="w14 w15">
+<w:styles xmlns:mc="http://schemas.openxmlformats.org/markup-compatibility/2006" xmlns:r="http://schemas.openxmlformats.org/officeDocument/2006/relationships" xmlns:w="http://schemas.openxmlformats.org/wordprocessingml/2006/main" xmlns:w14="http://schemas.microsoft.com/office/word/2010/wordml" mc:Ignorable="w14">
   <w:docDefaults>
     <w:rPrDefault>
       <w:rPr>
@@ -2264,387 +2501,383 @@
       </w:pPr>
     </w:pPrDefault>
   </w:docDefaults>
-  <w:latentStyles w:defLockedState="0" w:defUIPriority="99" w:defSemiHidden="0" w:defUnhideWhenUsed="0" w:defQFormat="0" w:count="380">
-    <w:lsdException w:name="Normal" w:uiPriority="0" w:qFormat="1"/>
-    <w:lsdException w:name="heading 1" w:uiPriority="9" w:qFormat="1"/>
-    <w:lsdException w:name="heading 2" w:semiHidden="1" w:uiPriority="9" w:unhideWhenUsed="1" w:qFormat="1"/>
-    <w:lsdException w:name="heading 3" w:semiHidden="1" w:uiPriority="9" w:unhideWhenUsed="1" w:qFormat="1"/>
-    <w:lsdException w:name="heading 4" w:semiHidden="1" w:uiPriority="9" w:unhideWhenUsed="1" w:qFormat="1"/>
-    <w:lsdException w:name="heading 5" w:semiHidden="1" w:uiPriority="9" w:unhideWhenUsed="1" w:qFormat="1"/>
-    <w:lsdException w:name="heading 6" w:semiHidden="1" w:uiPriority="9" w:unhideWhenUsed="1" w:qFormat="1"/>
-    <w:lsdException w:name="heading 7" w:semiHidden="1" w:uiPriority="9" w:unhideWhenUsed="1" w:qFormat="1"/>
-    <w:lsdException w:name="heading 8" w:semiHidden="1" w:uiPriority="9" w:unhideWhenUsed="1" w:qFormat="1"/>
-    <w:lsdException w:name="heading 9" w:semiHidden="1" w:uiPriority="9" w:unhideWhenUsed="1" w:qFormat="1"/>
-    <w:lsdException w:name="index 1" w:semiHidden="1" w:unhideWhenUsed="1"/>
-    <w:lsdException w:name="index 2" w:semiHidden="1" w:unhideWhenUsed="1"/>
-    <w:lsdException w:name="index 3" w:semiHidden="1" w:unhideWhenUsed="1"/>
-    <w:lsdException w:name="index 4" w:semiHidden="1" w:unhideWhenUsed="1"/>
-    <w:lsdException w:name="index 5" w:semiHidden="1" w:unhideWhenUsed="1"/>
-    <w:lsdException w:name="index 6" w:semiHidden="1" w:unhideWhenUsed="1"/>
-    <w:lsdException w:name="index 7" w:semiHidden="1" w:unhideWhenUsed="1"/>
-    <w:lsdException w:name="index 8" w:semiHidden="1" w:unhideWhenUsed="1"/>
-    <w:lsdException w:name="index 9" w:semiHidden="1" w:unhideWhenUsed="1"/>
-    <w:lsdException w:name="toc 1" w:semiHidden="1" w:uiPriority="39" w:unhideWhenUsed="1"/>
-    <w:lsdException w:name="toc 2" w:semiHidden="1" w:uiPriority="39" w:unhideWhenUsed="1"/>
-    <w:lsdException w:name="toc 3" w:semiHidden="1" w:uiPriority="39" w:unhideWhenUsed="1"/>
-    <w:lsdException w:name="toc 4" w:semiHidden="1" w:uiPriority="39" w:unhideWhenUsed="1"/>
-    <w:lsdException w:name="toc 5" w:semiHidden="1" w:uiPriority="39" w:unhideWhenUsed="1"/>
-    <w:lsdException w:name="toc 6" w:semiHidden="1" w:uiPriority="39" w:unhideWhenUsed="1"/>
-    <w:lsdException w:name="toc 7" w:semiHidden="1" w:uiPriority="39" w:unhideWhenUsed="1"/>
-    <w:lsdException w:name="toc 8" w:semiHidden="1" w:uiPriority="39" w:unhideWhenUsed="1"/>
-    <w:lsdException w:name="toc 9" w:semiHidden="1" w:uiPriority="39" w:unhideWhenUsed="1"/>
-    <w:lsdException w:name="Normal Indent" w:semiHidden="1" w:unhideWhenUsed="1"/>
-    <w:lsdException w:name="footnote text" w:semiHidden="1" w:unhideWhenUsed="1"/>
-    <w:lsdException w:name="annotation text" w:semiHidden="1" w:unhideWhenUsed="1"/>
-    <w:lsdException w:name="header" w:semiHidden="1" w:unhideWhenUsed="1"/>
-    <w:lsdException w:name="footer" w:semiHidden="1" w:unhideWhenUsed="1"/>
-    <w:lsdException w:name="index heading" w:semiHidden="1" w:unhideWhenUsed="1"/>
-    <w:lsdException w:name="caption" w:semiHidden="1" w:uiPriority="35" w:unhideWhenUsed="1" w:qFormat="1"/>
-    <w:lsdException w:name="table of figures" w:semiHidden="1" w:unhideWhenUsed="1"/>
-    <w:lsdException w:name="envelope address" w:semiHidden="1" w:unhideWhenUsed="1"/>
-    <w:lsdException w:name="envelope return" w:semiHidden="1" w:unhideWhenUsed="1"/>
-    <w:lsdException w:name="footnote reference" w:semiHidden="1" w:unhideWhenUsed="1"/>
-    <w:lsdException w:name="annotation reference" w:semiHidden="1" w:unhideWhenUsed="1"/>
-    <w:lsdException w:name="line number" w:semiHidden="1" w:unhideWhenUsed="1"/>
-    <w:lsdException w:name="page number" w:semiHidden="1" w:unhideWhenUsed="1"/>
-    <w:lsdException w:name="endnote reference" w:semiHidden="1" w:unhideWhenUsed="1"/>
-    <w:lsdException w:name="endnote text" w:semiHidden="1" w:unhideWhenUsed="1"/>
-    <w:lsdException w:name="table of authorities" w:semiHidden="1" w:unhideWhenUsed="1"/>
-    <w:lsdException w:name="macro" w:semiHidden="1" w:unhideWhenUsed="1"/>
-    <w:lsdException w:name="toa heading" w:semiHidden="1" w:unhideWhenUsed="1"/>
-    <w:lsdException w:name="List" w:semiHidden="1" w:unhideWhenUsed="1"/>
-    <w:lsdException w:name="List Bullet" w:semiHidden="1" w:unhideWhenUsed="1"/>
-    <w:lsdException w:name="List Number" w:semiHidden="1" w:unhideWhenUsed="1"/>
-    <w:lsdException w:name="List 2" w:semiHidden="1" w:unhideWhenUsed="1"/>
-    <w:lsdException w:name="List 3" w:semiHidden="1" w:unhideWhenUsed="1"/>
-    <w:lsdException w:name="List 4" w:semiHidden="1" w:unhideWhenUsed="1"/>
-    <w:lsdException w:name="List 5" w:semiHidden="1" w:unhideWhenUsed="1"/>
-    <w:lsdException w:name="List Bullet 2" w:semiHidden="1" w:unhideWhenUsed="1"/>
-    <w:lsdException w:name="List Bullet 3" w:semiHidden="1" w:unhideWhenUsed="1"/>
-    <w:lsdException w:name="List Bullet 4" w:semiHidden="1" w:unhideWhenUsed="1"/>
-    <w:lsdException w:name="List Bullet 5" w:semiHidden="1" w:unhideWhenUsed="1"/>
-    <w:lsdException w:name="List Number 2" w:semiHidden="1" w:unhideWhenUsed="1"/>
-    <w:lsdException w:name="List Number 3" w:semiHidden="1" w:unhideWhenUsed="1"/>
-    <w:lsdException w:name="List Number 4" w:semiHidden="1" w:unhideWhenUsed="1"/>
-    <w:lsdException w:name="List Number 5" w:semiHidden="1" w:unhideWhenUsed="1"/>
-    <w:lsdException w:name="Title" w:uiPriority="10" w:qFormat="1"/>
-    <w:lsdException w:name="Closing" w:semiHidden="1" w:unhideWhenUsed="1"/>
-    <w:lsdException w:name="Signature" w:semiHidden="1" w:unhideWhenUsed="1"/>
-    <w:lsdException w:name="Default Paragraph Font" w:semiHidden="1" w:uiPriority="1" w:unhideWhenUsed="1"/>
-    <w:lsdException w:name="Body Text" w:semiHidden="1" w:unhideWhenUsed="1"/>
-    <w:lsdException w:name="Body Text Indent" w:semiHidden="1" w:unhideWhenUsed="1"/>
-    <w:lsdException w:name="List Continue" w:semiHidden="1" w:unhideWhenUsed="1"/>
-    <w:lsdException w:name="List Continue 2" w:semiHidden="1" w:unhideWhenUsed="1"/>
-    <w:lsdException w:name="List Continue 3" w:semiHidden="1" w:unhideWhenUsed="1"/>
-    <w:lsdException w:name="List Continue 4" w:semiHidden="1" w:unhideWhenUsed="1"/>
-    <w:lsdException w:name="List Continue 5" w:semiHidden="1" w:unhideWhenUsed="1"/>
-    <w:lsdException w:name="Message Header" w:semiHidden="1" w:unhideWhenUsed="1"/>
-    <w:lsdException w:name="Subtitle" w:uiPriority="11" w:qFormat="1"/>
-    <w:lsdException w:name="Salutation" w:semiHidden="1" w:unhideWhenUsed="1"/>
-    <w:lsdException w:name="Date" w:semiHidden="1" w:unhideWhenUsed="1"/>
-    <w:lsdException w:name="Body Text First Indent" w:semiHidden="1" w:unhideWhenUsed="1"/>
-    <w:lsdException w:name="Body Text First Indent 2" w:semiHidden="1" w:unhideWhenUsed="1"/>
-    <w:lsdException w:name="Note Heading" w:semiHidden="1" w:unhideWhenUsed="1"/>
-    <w:lsdException w:name="Body Text 2" w:semiHidden="1" w:unhideWhenUsed="1"/>
-    <w:lsdException w:name="Body Text 3" w:semiHidden="1" w:unhideWhenUsed="1"/>
-    <w:lsdException w:name="Body Text Indent 2" w:semiHidden="1" w:unhideWhenUsed="1"/>
-    <w:lsdException w:name="Body Text Indent 3" w:semiHidden="1" w:unhideWhenUsed="1"/>
-    <w:lsdException w:name="Block Text" w:semiHidden="1" w:unhideWhenUsed="1"/>
-    <w:lsdException w:name="Hyperlink" w:semiHidden="1" w:unhideWhenUsed="1"/>
-    <w:lsdException w:name="FollowedHyperlink" w:semiHidden="1" w:unhideWhenUsed="1"/>
-    <w:lsdException w:name="Strong" w:uiPriority="22" w:qFormat="1"/>
-    <w:lsdException w:name="Emphasis" w:uiPriority="20" w:qFormat="1"/>
-    <w:lsdException w:name="Document Map" w:semiHidden="1" w:unhideWhenUsed="1"/>
-    <w:lsdException w:name="Plain Text" w:semiHidden="1" w:unhideWhenUsed="1"/>
-    <w:lsdException w:name="E-mail Signature" w:semiHidden="1" w:unhideWhenUsed="1"/>
-    <w:lsdException w:name="HTML Top of Form" w:semiHidden="1" w:unhideWhenUsed="1"/>
-    <w:lsdException w:name="HTML Bottom of Form" w:semiHidden="1" w:unhideWhenUsed="1"/>
-    <w:lsdException w:name="Normal (Web)" w:semiHidden="1" w:unhideWhenUsed="1"/>
-    <w:lsdException w:name="HTML Acronym" w:semiHidden="1" w:unhideWhenUsed="1"/>
-    <w:lsdException w:name="HTML Address" w:semiHidden="1" w:unhideWhenUsed="1"/>
-    <w:lsdException w:name="HTML Cite" w:semiHidden="1" w:unhideWhenUsed="1"/>
-    <w:lsdException w:name="HTML Code" w:semiHidden="1" w:unhideWhenUsed="1"/>
-    <w:lsdException w:name="HTML Definition" w:semiHidden="1" w:unhideWhenUsed="1"/>
-    <w:lsdException w:name="HTML Keyboard" w:semiHidden="1" w:unhideWhenUsed="1"/>
-    <w:lsdException w:name="HTML Preformatted" w:semiHidden="1" w:unhideWhenUsed="1"/>
-    <w:lsdException w:name="HTML Sample" w:semiHidden="1" w:unhideWhenUsed="1"/>
-    <w:lsdException w:name="HTML Typewriter" w:semiHidden="1" w:unhideWhenUsed="1"/>
-    <w:lsdException w:name="HTML Variable" w:semiHidden="1" w:unhideWhenUsed="1"/>
-    <w:lsdException w:name="Normal Table" w:semiHidden="1" w:unhideWhenUsed="1"/>
-    <w:lsdException w:name="annotation subject" w:semiHidden="1" w:unhideWhenUsed="1"/>
-    <w:lsdException w:name="No List" w:semiHidden="1" w:unhideWhenUsed="1"/>
-    <w:lsdException w:name="Outline List 1" w:semiHidden="1" w:unhideWhenUsed="1"/>
-    <w:lsdException w:name="Outline List 2" w:semiHidden="1" w:unhideWhenUsed="1"/>
-    <w:lsdException w:name="Outline List 3" w:semiHidden="1" w:unhideWhenUsed="1"/>
-    <w:lsdException w:name="Table Simple 1" w:semiHidden="1" w:unhideWhenUsed="1"/>
-    <w:lsdException w:name="Table Simple 2" w:semiHidden="1" w:unhideWhenUsed="1"/>
-    <w:lsdException w:name="Table Simple 3" w:semiHidden="1" w:unhideWhenUsed="1"/>
-    <w:lsdException w:name="Table Classic 1" w:semiHidden="1" w:unhideWhenUsed="1"/>
-    <w:lsdException w:name="Table Classic 2" w:semiHidden="1" w:unhideWhenUsed="1"/>
-    <w:lsdException w:name="Table Classic 3" w:semiHidden="1" w:unhideWhenUsed="1"/>
-    <w:lsdException w:name="Table Classic 4" w:semiHidden="1" w:unhideWhenUsed="1"/>
-    <w:lsdException w:name="Table Colorful 1" w:semiHidden="1" w:unhideWhenUsed="1"/>
-    <w:lsdException w:name="Table Colorful 2" w:semiHidden="1" w:unhideWhenUsed="1"/>
-    <w:lsdException w:name="Table Colorful 3" w:semiHidden="1" w:unhideWhenUsed="1"/>
-    <w:lsdException w:name="Table Columns 1" w:semiHidden="1" w:unhideWhenUsed="1"/>
-    <w:lsdException w:name="Table Columns 2" w:semiHidden="1" w:unhideWhenUsed="1"/>
-    <w:lsdException w:name="Table Columns 3" w:semiHidden="1" w:unhideWhenUsed="1"/>
-    <w:lsdException w:name="Table Columns 4" w:semiHidden="1" w:unhideWhenUsed="1"/>
-    <w:lsdException w:name="Table Columns 5" w:semiHidden="1" w:unhideWhenUsed="1"/>
-    <w:lsdException w:name="Table Grid 1" w:semiHidden="1" w:unhideWhenUsed="1"/>
-    <w:lsdException w:name="Table Grid 2" w:semiHidden="1" w:unhideWhenUsed="1"/>
-    <w:lsdException w:name="Table Grid 3" w:semiHidden="1" w:unhideWhenUsed="1"/>
-    <w:lsdException w:name="Table Grid 4" w:semiHidden="1" w:unhideWhenUsed="1"/>
-    <w:lsdException w:name="Table Grid 5" w:semiHidden="1" w:unhideWhenUsed="1"/>
-    <w:lsdException w:name="Table Grid 6" w:semiHidden="1" w:unhideWhenUsed="1"/>
-    <w:lsdException w:name="Table Grid 7" w:semiHidden="1" w:unhideWhenUsed="1"/>
-    <w:lsdException w:name="Table Grid 8" w:semiHidden="1" w:unhideWhenUsed="1"/>
-    <w:lsdException w:name="Table List 1" w:semiHidden="1" w:unhideWhenUsed="1"/>
-    <w:lsdException w:name="Table List 2" w:semiHidden="1" w:unhideWhenUsed="1"/>
-    <w:lsdException w:name="Table List 3" w:semiHidden="1" w:unhideWhenUsed="1"/>
-    <w:lsdException w:name="Table List 4" w:semiHidden="1" w:unhideWhenUsed="1"/>
-    <w:lsdException w:name="Table List 5" w:semiHidden="1" w:unhideWhenUsed="1"/>
-    <w:lsdException w:name="Table List 6" w:semiHidden="1" w:unhideWhenUsed="1"/>
-    <w:lsdException w:name="Table List 7" w:semiHidden="1" w:unhideWhenUsed="1"/>
-    <w:lsdException w:name="Table List 8" w:semiHidden="1" w:unhideWhenUsed="1"/>
-    <w:lsdException w:name="Table 3D effects 1" w:semiHidden="1" w:unhideWhenUsed="1"/>
-    <w:lsdException w:name="Table 3D effects 2" w:semiHidden="1" w:unhideWhenUsed="1"/>
-    <w:lsdException w:name="Table 3D effects 3" w:semiHidden="1" w:unhideWhenUsed="1"/>
-    <w:lsdException w:name="Table Contemporary" w:semiHidden="1" w:unhideWhenUsed="1"/>
-    <w:lsdException w:name="Table Elegant" w:semiHidden="1" w:unhideWhenUsed="1"/>
-    <w:lsdException w:name="Table Professional" w:semiHidden="1" w:unhideWhenUsed="1"/>
-    <w:lsdException w:name="Table Subtle 1" w:semiHidden="1" w:unhideWhenUsed="1"/>
-    <w:lsdException w:name="Table Subtle 2" w:semiHidden="1" w:unhideWhenUsed="1"/>
-    <w:lsdException w:name="Table Web 1" w:semiHidden="1" w:unhideWhenUsed="1"/>
-    <w:lsdException w:name="Table Web 2" w:semiHidden="1" w:unhideWhenUsed="1"/>
-    <w:lsdException w:name="Table Web 3" w:semiHidden="1" w:unhideWhenUsed="1"/>
-    <w:lsdException w:name="Balloon Text" w:semiHidden="1" w:unhideWhenUsed="1"/>
-    <w:lsdException w:name="Table Grid" w:uiPriority="39"/>
-    <w:lsdException w:name="Table Theme" w:semiHidden="1" w:unhideWhenUsed="1"/>
-    <w:lsdException w:name="Note Level 1" w:semiHidden="1" w:unhideWhenUsed="1"/>
-    <w:lsdException w:name="Note Level 2" w:semiHidden="1" w:unhideWhenUsed="1"/>
-    <w:lsdException w:name="Note Level 3" w:semiHidden="1" w:unhideWhenUsed="1"/>
-    <w:lsdException w:name="Note Level 4" w:semiHidden="1" w:unhideWhenUsed="1"/>
-    <w:lsdException w:name="Note Level 5" w:semiHidden="1" w:unhideWhenUsed="1"/>
-    <w:lsdException w:name="Note Level 6" w:semiHidden="1" w:unhideWhenUsed="1"/>
-    <w:lsdException w:name="Note Level 7" w:semiHidden="1" w:unhideWhenUsed="1"/>
-    <w:lsdException w:name="Note Level 8" w:semiHidden="1" w:unhideWhenUsed="1"/>
-    <w:lsdException w:name="Note Level 9" w:semiHidden="1" w:unhideWhenUsed="1"/>
-    <w:lsdException w:name="Placeholder Text" w:semiHidden="1"/>
-    <w:lsdException w:name="No Spacing" w:uiPriority="1" w:qFormat="1"/>
-    <w:lsdException w:name="Light Shading" w:uiPriority="60"/>
-    <w:lsdException w:name="Light List" w:uiPriority="61"/>
-    <w:lsdException w:name="Light Grid" w:uiPriority="62"/>
-    <w:lsdException w:name="Medium Shading 1" w:uiPriority="63"/>
-    <w:lsdException w:name="Medium Shading 2" w:uiPriority="64"/>
-    <w:lsdException w:name="Medium List 1" w:uiPriority="65"/>
-    <w:lsdException w:name="Medium List 2" w:uiPriority="66"/>
-    <w:lsdException w:name="Medium Grid 1" w:uiPriority="67"/>
-    <w:lsdException w:name="Medium Grid 2" w:uiPriority="68"/>
-    <w:lsdException w:name="Medium Grid 3" w:uiPriority="69"/>
-    <w:lsdException w:name="Dark List" w:uiPriority="70"/>
-    <w:lsdException w:name="Colorful Shading" w:uiPriority="71"/>
-    <w:lsdException w:name="Colorful List" w:uiPriority="72"/>
-    <w:lsdException w:name="Colorful Grid" w:uiPriority="73"/>
-    <w:lsdException w:name="Light Shading Accent 1" w:uiPriority="60"/>
-    <w:lsdException w:name="Light List Accent 1" w:uiPriority="61"/>
-    <w:lsdException w:name="Light Grid Accent 1" w:uiPriority="62"/>
-    <w:lsdException w:name="Medium Shading 1 Accent 1" w:uiPriority="63"/>
-    <w:lsdException w:name="Medium Shading 2 Accent 1" w:uiPriority="64"/>
-    <w:lsdException w:name="Medium List 1 Accent 1" w:uiPriority="65"/>
-    <w:lsdException w:name="Revision" w:semiHidden="1"/>
-    <w:lsdException w:name="List Paragraph" w:uiPriority="34" w:qFormat="1"/>
-    <w:lsdException w:name="Quote" w:uiPriority="29" w:qFormat="1"/>
-    <w:lsdException w:name="Intense Quote" w:uiPriority="30" w:qFormat="1"/>
-    <w:lsdException w:name="Medium List 2 Accent 1" w:uiPriority="66"/>
-    <w:lsdException w:name="Medium Grid 1 Accent 1" w:uiPriority="67"/>
-    <w:lsdException w:name="Medium Grid 2 Accent 1" w:uiPriority="68"/>
-    <w:lsdException w:name="Medium Grid 3 Accent 1" w:uiPriority="69"/>
-    <w:lsdException w:name="Dark List Accent 1" w:uiPriority="70"/>
-    <w:lsdException w:name="Colorful Shading Accent 1" w:uiPriority="71"/>
-    <w:lsdException w:name="Colorful List Accent 1" w:uiPriority="72"/>
-    <w:lsdException w:name="Colorful Grid Accent 1" w:uiPriority="73"/>
-    <w:lsdException w:name="Light Shading Accent 2" w:uiPriority="60"/>
-    <w:lsdException w:name="Light List Accent 2" w:uiPriority="61"/>
-    <w:lsdException w:name="Light Grid Accent 2" w:uiPriority="62"/>
-    <w:lsdException w:name="Medium Shading 1 Accent 2" w:uiPriority="63"/>
-    <w:lsdException w:name="Medium Shading 2 Accent 2" w:uiPriority="64"/>
-    <w:lsdException w:name="Medium List 1 Accent 2" w:uiPriority="65"/>
-    <w:lsdException w:name="Medium List 2 Accent 2" w:uiPriority="66"/>
-    <w:lsdException w:name="Medium Grid 1 Accent 2" w:uiPriority="67"/>
-    <w:lsdException w:name="Medium Grid 2 Accent 2" w:uiPriority="68"/>
-    <w:lsdException w:name="Medium Grid 3 Accent 2" w:uiPriority="69"/>
-    <w:lsdException w:name="Dark List Accent 2" w:uiPriority="70"/>
-    <w:lsdException w:name="Colorful Shading Accent 2" w:uiPriority="71"/>
-    <w:lsdException w:name="Colorful List Accent 2" w:uiPriority="72"/>
-    <w:lsdException w:name="Colorful Grid Accent 2" w:uiPriority="73"/>
-    <w:lsdException w:name="Light Shading Accent 3" w:uiPriority="60"/>
-    <w:lsdException w:name="Light List Accent 3" w:uiPriority="61"/>
-    <w:lsdException w:name="Light Grid Accent 3" w:uiPriority="62"/>
-    <w:lsdException w:name="Medium Shading 1 Accent 3" w:uiPriority="63"/>
-    <w:lsdException w:name="Medium Shading 2 Accent 3" w:uiPriority="64"/>
-    <w:lsdException w:name="Medium List 1 Accent 3" w:uiPriority="65"/>
-    <w:lsdException w:name="Medium List 2 Accent 3" w:uiPriority="66"/>
-    <w:lsdException w:name="Medium Grid 1 Accent 3" w:uiPriority="67"/>
-    <w:lsdException w:name="Medium Grid 2 Accent 3" w:uiPriority="68"/>
-    <w:lsdException w:name="Medium Grid 3 Accent 3" w:uiPriority="69"/>
-    <w:lsdException w:name="Dark List Accent 3" w:uiPriority="70"/>
-    <w:lsdException w:name="Colorful Shading Accent 3" w:uiPriority="71"/>
-    <w:lsdException w:name="Colorful List Accent 3" w:uiPriority="72"/>
-    <w:lsdException w:name="Colorful Grid Accent 3" w:uiPriority="73"/>
-    <w:lsdException w:name="Light Shading Accent 4" w:uiPriority="60"/>
-    <w:lsdException w:name="Light List Accent 4" w:uiPriority="61"/>
-    <w:lsdException w:name="Light Grid Accent 4" w:uiPriority="62"/>
-    <w:lsdException w:name="Medium Shading 1 Accent 4" w:uiPriority="63"/>
-    <w:lsdException w:name="Medium Shading 2 Accent 4" w:uiPriority="64"/>
-    <w:lsdException w:name="Medium List 1 Accent 4" w:uiPriority="65"/>
-    <w:lsdException w:name="Medium List 2 Accent 4" w:uiPriority="66"/>
-    <w:lsdException w:name="Medium Grid 1 Accent 4" w:uiPriority="67"/>
-    <w:lsdException w:name="Medium Grid 2 Accent 4" w:uiPriority="68"/>
-    <w:lsdException w:name="Medium Grid 3 Accent 4" w:uiPriority="69"/>
-    <w:lsdException w:name="Dark List Accent 4" w:uiPriority="70"/>
-    <w:lsdException w:name="Colorful Shading Accent 4" w:uiPriority="71"/>
-    <w:lsdException w:name="Colorful List Accent 4" w:uiPriority="72"/>
-    <w:lsdException w:name="Colorful Grid Accent 4" w:uiPriority="73"/>
-    <w:lsdException w:name="Light Shading Accent 5" w:uiPriority="60"/>
-    <w:lsdException w:name="Light List Accent 5" w:uiPriority="61"/>
-    <w:lsdException w:name="Light Grid Accent 5" w:uiPriority="62"/>
-    <w:lsdException w:name="Medium Shading 1 Accent 5" w:uiPriority="63"/>
-    <w:lsdException w:name="Medium Shading 2 Accent 5" w:uiPriority="64"/>
-    <w:lsdException w:name="Medium List 1 Accent 5" w:uiPriority="65"/>
-    <w:lsdException w:name="Medium List 2 Accent 5" w:uiPriority="66"/>
-    <w:lsdException w:name="Medium Grid 1 Accent 5" w:uiPriority="67"/>
-    <w:lsdException w:name="Medium Grid 2 Accent 5" w:uiPriority="68"/>
-    <w:lsdException w:name="Medium Grid 3 Accent 5" w:uiPriority="69"/>
-    <w:lsdException w:name="Dark List Accent 5" w:uiPriority="70"/>
-    <w:lsdException w:name="Colorful Shading Accent 5" w:uiPriority="71"/>
-    <w:lsdException w:name="Colorful List Accent 5" w:uiPriority="72"/>
-    <w:lsdException w:name="Colorful Grid Accent 5" w:uiPriority="73"/>
-    <w:lsdException w:name="Light Shading Accent 6" w:uiPriority="60"/>
-    <w:lsdException w:name="Light List Accent 6" w:uiPriority="61"/>
-    <w:lsdException w:name="Light Grid Accent 6" w:uiPriority="62"/>
-    <w:lsdException w:name="Medium Shading 1 Accent 6" w:uiPriority="63"/>
-    <w:lsdException w:name="Medium Shading 2 Accent 6" w:uiPriority="64"/>
-    <w:lsdException w:name="Medium List 1 Accent 6" w:uiPriority="65"/>
-    <w:lsdException w:name="Medium List 2 Accent 6" w:uiPriority="66"/>
-    <w:lsdException w:name="Medium Grid 1 Accent 6" w:uiPriority="67"/>
-    <w:lsdException w:name="Medium Grid 2 Accent 6" w:uiPriority="68"/>
-    <w:lsdException w:name="Medium Grid 3 Accent 6" w:uiPriority="69"/>
-    <w:lsdException w:name="Dark List Accent 6" w:uiPriority="70"/>
-    <w:lsdException w:name="Colorful Shading Accent 6" w:uiPriority="71"/>
-    <w:lsdException w:name="Colorful List Accent 6" w:uiPriority="72"/>
-    <w:lsdException w:name="Colorful Grid Accent 6" w:uiPriority="73"/>
-    <w:lsdException w:name="Subtle Emphasis" w:uiPriority="19" w:qFormat="1"/>
-    <w:lsdException w:name="Intense Emphasis" w:uiPriority="21" w:qFormat="1"/>
-    <w:lsdException w:name="Subtle Reference" w:uiPriority="31" w:qFormat="1"/>
-    <w:lsdException w:name="Intense Reference" w:uiPriority="32" w:qFormat="1"/>
-    <w:lsdException w:name="Book Title" w:uiPriority="33" w:qFormat="1"/>
-    <w:lsdException w:name="Bibliography" w:semiHidden="1" w:uiPriority="37" w:unhideWhenUsed="1"/>
-    <w:lsdException w:name="TOC Heading" w:semiHidden="1" w:uiPriority="39" w:unhideWhenUsed="1" w:qFormat="1"/>
-    <w:lsdException w:name="Plain Table 1" w:uiPriority="41"/>
-    <w:lsdException w:name="Plain Table 2" w:uiPriority="42"/>
-    <w:lsdException w:name="Plain Table 3" w:uiPriority="43"/>
-    <w:lsdException w:name="Plain Table 4" w:uiPriority="44"/>
-    <w:lsdException w:name="Plain Table 5" w:uiPriority="45"/>
-    <w:lsdException w:name="Grid Table Light" w:uiPriority="40"/>
-    <w:lsdException w:name="Grid Table 1 Light" w:uiPriority="46"/>
-    <w:lsdException w:name="Grid Table 2" w:uiPriority="47"/>
-    <w:lsdException w:name="Grid Table 3" w:uiPriority="48"/>
-    <w:lsdException w:name="Grid Table 4" w:uiPriority="49"/>
-    <w:lsdException w:name="Grid Table 5 Dark" w:uiPriority="50"/>
-    <w:lsdException w:name="Grid Table 6 Colorful" w:uiPriority="51"/>
-    <w:lsdException w:name="Grid Table 7 Colorful" w:uiPriority="52"/>
-    <w:lsdException w:name="Grid Table 1 Light Accent 1" w:uiPriority="46"/>
-    <w:lsdException w:name="Grid Table 2 Accent 1" w:uiPriority="47"/>
-    <w:lsdException w:name="Grid Table 3 Accent 1" w:uiPriority="48"/>
-    <w:lsdException w:name="Grid Table 4 Accent 1" w:uiPriority="49"/>
-    <w:lsdException w:name="Grid Table 5 Dark Accent 1" w:uiPriority="50"/>
-    <w:lsdException w:name="Grid Table 6 Colorful Accent 1" w:uiPriority="51"/>
-    <w:lsdException w:name="Grid Table 7 Colorful Accent 1" w:uiPriority="52"/>
-    <w:lsdException w:name="Grid Table 1 Light Accent 2" w:uiPriority="46"/>
-    <w:lsdException w:name="Grid Table 2 Accent 2" w:uiPriority="47"/>
-    <w:lsdException w:name="Grid Table 3 Accent 2" w:uiPriority="48"/>
-    <w:lsdException w:name="Grid Table 4 Accent 2" w:uiPriority="49"/>
-    <w:lsdException w:name="Grid Table 5 Dark Accent 2" w:uiPriority="50"/>
-    <w:lsdException w:name="Grid Table 6 Colorful Accent 2" w:uiPriority="51"/>
-    <w:lsdException w:name="Grid Table 7 Colorful Accent 2" w:uiPriority="52"/>
-    <w:lsdException w:name="Grid Table 1 Light Accent 3" w:uiPriority="46"/>
-    <w:lsdException w:name="Grid Table 2 Accent 3" w:uiPriority="47"/>
-    <w:lsdException w:name="Grid Table 3 Accent 3" w:uiPriority="48"/>
-    <w:lsdException w:name="Grid Table 4 Accent 3" w:uiPriority="49"/>
-    <w:lsdException w:name="Grid Table 5 Dark Accent 3" w:uiPriority="50"/>
-    <w:lsdException w:name="Grid Table 6 Colorful Accent 3" w:uiPriority="51"/>
-    <w:lsdException w:name="Grid Table 7 Colorful Accent 3" w:uiPriority="52"/>
-    <w:lsdException w:name="Grid Table 1 Light Accent 4" w:uiPriority="46"/>
-    <w:lsdException w:name="Grid Table 2 Accent 4" w:uiPriority="47"/>
-    <w:lsdException w:name="Grid Table 3 Accent 4" w:uiPriority="48"/>
-    <w:lsdException w:name="Grid Table 4 Accent 4" w:uiPriority="49"/>
-    <w:lsdException w:name="Grid Table 5 Dark Accent 4" w:uiPriority="50"/>
-    <w:lsdException w:name="Grid Table 6 Colorful Accent 4" w:uiPriority="51"/>
-    <w:lsdException w:name="Grid Table 7 Colorful Accent 4" w:uiPriority="52"/>
-    <w:lsdException w:name="Grid Table 1 Light Accent 5" w:uiPriority="46"/>
-    <w:lsdException w:name="Grid Table 2 Accent 5" w:uiPriority="47"/>
-    <w:lsdException w:name="Grid Table 3 Accent 5" w:uiPriority="48"/>
-    <w:lsdException w:name="Grid Table 4 Accent 5" w:uiPriority="49"/>
-    <w:lsdException w:name="Grid Table 5 Dark Accent 5" w:uiPriority="50"/>
-    <w:lsdException w:name="Grid Table 6 Colorful Accent 5" w:uiPriority="51"/>
-    <w:lsdException w:name="Grid Table 7 Colorful Accent 5" w:uiPriority="52"/>
-    <w:lsdException w:name="Grid Table 1 Light Accent 6" w:uiPriority="46"/>
-    <w:lsdException w:name="Grid Table 2 Accent 6" w:uiPriority="47"/>
-    <w:lsdException w:name="Grid Table 3 Accent 6" w:uiPriority="48"/>
-    <w:lsdException w:name="Grid Table 4 Accent 6" w:uiPriority="49"/>
-    <w:lsdException w:name="Grid Table 5 Dark Accent 6" w:uiPriority="50"/>
-    <w:lsdException w:name="Grid Table 6 Colorful Accent 6" w:uiPriority="51"/>
-    <w:lsdException w:name="Grid Table 7 Colorful Accent 6" w:uiPriority="52"/>
-    <w:lsdException w:name="List Table 1 Light" w:uiPriority="46"/>
-    <w:lsdException w:name="List Table 2" w:uiPriority="47"/>
-    <w:lsdException w:name="List Table 3" w:uiPriority="48"/>
-    <w:lsdException w:name="List Table 4" w:uiPriority="49"/>
-    <w:lsdException w:name="List Table 5 Dark" w:uiPriority="50"/>
-    <w:lsdException w:name="List Table 6 Colorful" w:uiPriority="51"/>
-    <w:lsdException w:name="List Table 7 Colorful" w:uiPriority="52"/>
-    <w:lsdException w:name="List Table 1 Light Accent 1" w:uiPriority="46"/>
-    <w:lsdException w:name="List Table 2 Accent 1" w:uiPriority="47"/>
-    <w:lsdException w:name="List Table 3 Accent 1" w:uiPriority="48"/>
-    <w:lsdException w:name="List Table 4 Accent 1" w:uiPriority="49"/>
-    <w:lsdException w:name="List Table 5 Dark Accent 1" w:uiPriority="50"/>
-    <w:lsdException w:name="List Table 6 Colorful Accent 1" w:uiPriority="51"/>
-    <w:lsdException w:name="List Table 7 Colorful Accent 1" w:uiPriority="52"/>
-    <w:lsdException w:name="List Table 1 Light Accent 2" w:uiPriority="46"/>
-    <w:lsdException w:name="List Table 2 Accent 2" w:uiPriority="47"/>
-    <w:lsdException w:name="List Table 3 Accent 2" w:uiPriority="48"/>
-    <w:lsdException w:name="List Table 4 Accent 2" w:uiPriority="49"/>
-    <w:lsdException w:name="List Table 5 Dark Accent 2" w:uiPriority="50"/>
-    <w:lsdException w:name="List Table 6 Colorful Accent 2" w:uiPriority="51"/>
-    <w:lsdException w:name="List Table 7 Colorful Accent 2" w:uiPriority="52"/>
-    <w:lsdException w:name="List Table 1 Light Accent 3" w:uiPriority="46"/>
-    <w:lsdException w:name="List Table 2 Accent 3" w:uiPriority="47"/>
-    <w:lsdException w:name="List Table 3 Accent 3" w:uiPriority="48"/>
-    <w:lsdException w:name="List Table 4 Accent 3" w:uiPriority="49"/>
-    <w:lsdException w:name="List Table 5 Dark Accent 3" w:uiPriority="50"/>
-    <w:lsdException w:name="List Table 6 Colorful Accent 3" w:uiPriority="51"/>
-    <w:lsdException w:name="List Table 7 Colorful Accent 3" w:uiPriority="52"/>
-    <w:lsdException w:name="List Table 1 Light Accent 4" w:uiPriority="46"/>
-    <w:lsdException w:name="List Table 2 Accent 4" w:uiPriority="47"/>
-    <w:lsdException w:name="List Table 3 Accent 4" w:uiPriority="48"/>
-    <w:lsdException w:name="List Table 4 Accent 4" w:uiPriority="49"/>
-    <w:lsdException w:name="List Table 5 Dark Accent 4" w:uiPriority="50"/>
-    <w:lsdException w:name="List Table 6 Colorful Accent 4" w:uiPriority="51"/>
-    <w:lsdException w:name="List Table 7 Colorful Accent 4" w:uiPriority="52"/>
-    <w:lsdException w:name="List Table 1 Light Accent 5" w:uiPriority="46"/>
-    <w:lsdException w:name="List Table 2 Accent 5" w:uiPriority="47"/>
-    <w:lsdException w:name="List Table 3 Accent 5" w:uiPriority="48"/>
-    <w:lsdException w:name="List Table 4 Accent 5" w:uiPriority="49"/>
-    <w:lsdException w:name="List Table 5 Dark Accent 5" w:uiPriority="50"/>
-    <w:lsdException w:name="List Table 6 Colorful Accent 5" w:uiPriority="51"/>
-    <w:lsdException w:name="List Table 7 Colorful Accent 5" w:uiPriority="52"/>
-    <w:lsdException w:name="List Table 1 Light Accent 6" w:uiPriority="46"/>
-    <w:lsdException w:name="List Table 2 Accent 6" w:uiPriority="47"/>
-    <w:lsdException w:name="List Table 3 Accent 6" w:uiPriority="48"/>
-    <w:lsdException w:name="List Table 4 Accent 6" w:uiPriority="49"/>
-    <w:lsdException w:name="List Table 5 Dark Accent 6" w:uiPriority="50"/>
-    <w:lsdException w:name="List Table 6 Colorful Accent 6" w:uiPriority="51"/>
-    <w:lsdException w:name="List Table 7 Colorful Accent 6" w:uiPriority="52"/>
+  <w:latentStyles w:defLockedState="0" w:defUIPriority="99" w:defSemiHidden="1" w:defUnhideWhenUsed="1" w:defQFormat="0" w:count="267">
+    <w:lsdException w:name="Normal" w:semiHidden="0" w:uiPriority="0" w:unhideWhenUsed="0" w:qFormat="1"/>
+    <w:lsdException w:name="heading 1" w:semiHidden="0" w:uiPriority="9" w:unhideWhenUsed="0" w:qFormat="1"/>
+    <w:lsdException w:name="heading 2" w:uiPriority="9" w:qFormat="1"/>
+    <w:lsdException w:name="heading 3" w:uiPriority="9" w:qFormat="1"/>
+    <w:lsdException w:name="heading 4" w:uiPriority="9" w:qFormat="1"/>
+    <w:lsdException w:name="heading 5" w:uiPriority="9" w:qFormat="1"/>
+    <w:lsdException w:name="heading 6" w:uiPriority="9" w:qFormat="1"/>
+    <w:lsdException w:name="heading 7" w:uiPriority="9" w:qFormat="1"/>
+    <w:lsdException w:name="heading 8" w:uiPriority="9" w:qFormat="1"/>
+    <w:lsdException w:name="heading 9" w:uiPriority="9" w:qFormat="1"/>
+    <w:lsdException w:name="toc 1" w:uiPriority="39"/>
+    <w:lsdException w:name="toc 2" w:uiPriority="39"/>
+    <w:lsdException w:name="toc 3" w:uiPriority="39"/>
+    <w:lsdException w:name="toc 4" w:uiPriority="39"/>
+    <w:lsdException w:name="toc 5" w:uiPriority="39"/>
+    <w:lsdException w:name="toc 6" w:uiPriority="39"/>
+    <w:lsdException w:name="toc 7" w:uiPriority="39"/>
+    <w:lsdException w:name="toc 8" w:uiPriority="39"/>
+    <w:lsdException w:name="toc 9" w:uiPriority="39"/>
+    <w:lsdException w:name="caption" w:uiPriority="35" w:qFormat="1"/>
+    <w:lsdException w:name="Title" w:semiHidden="0" w:uiPriority="10" w:unhideWhenUsed="0" w:qFormat="1"/>
+    <w:lsdException w:name="Default Paragraph Font" w:uiPriority="1"/>
+    <w:lsdException w:name="Subtitle" w:semiHidden="0" w:uiPriority="11" w:unhideWhenUsed="0" w:qFormat="1"/>
+    <w:lsdException w:name="Strong" w:semiHidden="0" w:uiPriority="22" w:unhideWhenUsed="0" w:qFormat="1"/>
+    <w:lsdException w:name="Emphasis" w:semiHidden="0" w:uiPriority="20" w:unhideWhenUsed="0" w:qFormat="1"/>
+    <w:lsdException w:name="Table Grid" w:semiHidden="0" w:uiPriority="39" w:unhideWhenUsed="0"/>
+    <w:lsdException w:name="Placeholder Text" w:unhideWhenUsed="0"/>
+    <w:lsdException w:name="No Spacing" w:semiHidden="0" w:uiPriority="1" w:unhideWhenUsed="0" w:qFormat="1"/>
+    <w:lsdException w:name="Light Shading" w:semiHidden="0" w:uiPriority="60" w:unhideWhenUsed="0"/>
+    <w:lsdException w:name="Light List" w:semiHidden="0" w:uiPriority="61" w:unhideWhenUsed="0"/>
+    <w:lsdException w:name="Light Grid" w:semiHidden="0" w:uiPriority="62" w:unhideWhenUsed="0"/>
+    <w:lsdException w:name="Medium Shading 1" w:semiHidden="0" w:uiPriority="63" w:unhideWhenUsed="0"/>
+    <w:lsdException w:name="Medium Shading 2" w:semiHidden="0" w:uiPriority="64" w:unhideWhenUsed="0"/>
+    <w:lsdException w:name="Medium List 1" w:semiHidden="0" w:uiPriority="65" w:unhideWhenUsed="0"/>
+    <w:lsdException w:name="Medium List 2" w:semiHidden="0" w:uiPriority="66" w:unhideWhenUsed="0"/>
+    <w:lsdException w:name="Medium Grid 1" w:semiHidden="0" w:uiPriority="67" w:unhideWhenUsed="0"/>
+    <w:lsdException w:name="Medium Grid 2" w:semiHidden="0" w:uiPriority="68" w:unhideWhenUsed="0"/>
+    <w:lsdException w:name="Medium Grid 3" w:semiHidden="0" w:uiPriority="69" w:unhideWhenUsed="0"/>
+    <w:lsdException w:name="Dark List" w:semiHidden="0" w:uiPriority="70" w:unhideWhenUsed="0"/>
+    <w:lsdException w:name="Colorful Shading" w:semiHidden="0" w:uiPriority="71" w:unhideWhenUsed="0"/>
+    <w:lsdException w:name="Colorful List" w:semiHidden="0" w:uiPriority="72" w:unhideWhenUsed="0"/>
+    <w:lsdException w:name="Colorful Grid" w:semiHidden="0" w:uiPriority="73" w:unhideWhenUsed="0"/>
+    <w:lsdException w:name="Light Shading Accent 1" w:semiHidden="0" w:uiPriority="60" w:unhideWhenUsed="0"/>
+    <w:lsdException w:name="Light List Accent 1" w:semiHidden="0" w:uiPriority="61" w:unhideWhenUsed="0"/>
+    <w:lsdException w:name="Light Grid Accent 1" w:semiHidden="0" w:uiPriority="62" w:unhideWhenUsed="0"/>
+    <w:lsdException w:name="Medium Shading 1 Accent 1" w:semiHidden="0" w:uiPriority="63" w:unhideWhenUsed="0"/>
+    <w:lsdException w:name="Medium Shading 2 Accent 1" w:semiHidden="0" w:uiPriority="64" w:unhideWhenUsed="0"/>
+    <w:lsdException w:name="Medium List 1 Accent 1" w:semiHidden="0" w:uiPriority="65" w:unhideWhenUsed="0"/>
+    <w:lsdException w:name="Revision" w:unhideWhenUsed="0"/>
+    <w:lsdException w:name="List Paragraph" w:semiHidden="0" w:uiPriority="34" w:unhideWhenUsed="0" w:qFormat="1"/>
+    <w:lsdException w:name="Quote" w:semiHidden="0" w:uiPriority="29" w:unhideWhenUsed="0" w:qFormat="1"/>
+    <w:lsdException w:name="Intense Quote" w:semiHidden="0" w:uiPriority="30" w:unhideWhenUsed="0" w:qFormat="1"/>
+    <w:lsdException w:name="Medium List 2 Accent 1" w:semiHidden="0" w:uiPriority="66" w:unhideWhenUsed="0"/>
+    <w:lsdException w:name="Medium Grid 1 Accent 1" w:semiHidden="0" w:uiPriority="67" w:unhideWhenUsed="0"/>
+    <w:lsdException w:name="Medium Grid 2 Accent 1" w:semiHidden="0" w:uiPriority="68" w:unhideWhenUsed="0"/>
+    <w:lsdException w:name="Medium Grid 3 Accent 1" w:semiHidden="0" w:uiPriority="69" w:unhideWhenUsed="0"/>
+    <w:lsdException w:name="Dark List Accent 1" w:semiHidden="0" w:uiPriority="70" w:unhideWhenUsed="0"/>
+    <w:lsdException w:name="Colorful Shading Accent 1" w:semiHidden="0" w:uiPriority="71" w:unhideWhenUsed="0"/>
+    <w:lsdException w:name="Colorful List Accent 1" w:semiHidden="0" w:uiPriority="72" w:unhideWhenUsed="0"/>
+    <w:lsdException w:name="Colorful Grid Accent 1" w:semiHidden="0" w:uiPriority="73" w:unhideWhenUsed="0"/>
+    <w:lsdException w:name="Light Shading Accent 2" w:semiHidden="0" w:uiPriority="60" w:unhideWhenUsed="0"/>
+    <w:lsdException w:name="Light List Accent 2" w:semiHidden="0" w:uiPriority="61" w:unhideWhenUsed="0"/>
+    <w:lsdException w:name="Light Grid Accent 2" w:semiHidden="0" w:uiPriority="62" w:unhideWhenUsed="0"/>
+    <w:lsdException w:name="Medium Shading 1 Accent 2" w:semiHidden="0" w:uiPriority="63" w:unhideWhenUsed="0"/>
+    <w:lsdException w:name="Medium Shading 2 Accent 2" w:semiHidden="0" w:uiPriority="64" w:unhideWhenUsed="0"/>
+    <w:lsdException w:name="Medium List 1 Accent 2" w:semiHidden="0" w:uiPriority="65" w:unhideWhenUsed="0"/>
+    <w:lsdException w:name="Medium List 2 Accent 2" w:semiHidden="0" w:uiPriority="66" w:unhideWhenUsed="0"/>
+    <w:lsdException w:name="Medium Grid 1 Accent 2" w:semiHidden="0" w:uiPriority="67" w:unhideWhenUsed="0"/>
+    <w:lsdException w:name="Medium Grid 2 Accent 2" w:semiHidden="0" w:uiPriority="68" w:unhideWhenUsed="0"/>
+    <w:lsdException w:name="Medium Grid 3 Accent 2" w:semiHidden="0" w:uiPriority="69" w:unhideWhenUsed="0"/>
+    <w:lsdException w:name="Dark List Accent 2" w:semiHidden="0" w:uiPriority="70" w:unhideWhenUsed="0"/>
+    <w:lsdException w:name="Colorful Shading Accent 2" w:semiHidden="0" w:uiPriority="71" w:unhideWhenUsed="0"/>
+    <w:lsdException w:name="Colorful List Accent 2" w:semiHidden="0" w:uiPriority="72" w:unhideWhenUsed="0"/>
+    <w:lsdException w:name="Colorful Grid Accent 2" w:semiHidden="0" w:uiPriority="73" w:unhideWhenUsed="0"/>
+    <w:lsdException w:name="Light Shading Accent 3" w:semiHidden="0" w:uiPriority="60" w:unhideWhenUsed="0"/>
+    <w:lsdException w:name="Light List Accent 3" w:semiHidden="0" w:uiPriority="61" w:unhideWhenUsed="0"/>
+    <w:lsdException w:name="Light Grid Accent 3" w:semiHidden="0" w:uiPriority="62" w:unhideWhenUsed="0"/>
+    <w:lsdException w:name="Medium Shading 1 Accent 3" w:semiHidden="0" w:uiPriority="63" w:unhideWhenUsed="0"/>
+    <w:lsdException w:name="Medium Shading 2 Accent 3" w:semiHidden="0" w:uiPriority="64" w:unhideWhenUsed="0"/>
+    <w:lsdException w:name="Medium List 1 Accent 3" w:semiHidden="0" w:uiPriority="65" w:unhideWhenUsed="0"/>
+    <w:lsdException w:name="Medium List 2 Accent 3" w:semiHidden="0" w:uiPriority="66" w:unhideWhenUsed="0"/>
+    <w:lsdException w:name="Medium Grid 1 Accent 3" w:semiHidden="0" w:uiPriority="67" w:unhideWhenUsed="0"/>
+    <w:lsdException w:name="Medium Grid 2 Accent 3" w:semiHidden="0" w:uiPriority="68" w:unhideWhenUsed="0"/>
+    <w:lsdException w:name="Medium Grid 3 Accent 3" w:semiHidden="0" w:uiPriority="69" w:unhideWhenUsed="0"/>
+    <w:lsdException w:name="Dark List Accent 3" w:semiHidden="0" w:uiPriority="70" w:unhideWhenUsed="0"/>
+    <w:lsdException w:name="Colorful Shading Accent 3" w:semiHidden="0" w:uiPriority="71" w:unhideWhenUsed="0"/>
+    <w:lsdException w:name="Colorful List Accent 3" w:semiHidden="0" w:uiPriority="72" w:unhideWhenUsed="0"/>
+    <w:lsdException w:name="Colorful Grid Accent 3" w:semiHidden="0" w:uiPriority="73" w:unhideWhenUsed="0"/>
+    <w:lsdException w:name="Light Shading Accent 4" w:semiHidden="0" w:uiPriority="60" w:unhideWhenUsed="0"/>
+    <w:lsdException w:name="Light List Accent 4" w:semiHidden="0" w:uiPriority="61" w:unhideWhenUsed="0"/>
+    <w:lsdException w:name="Light Grid Accent 4" w:semiHidden="0" w:uiPriority="62" w:unhideWhenUsed="0"/>
+    <w:lsdException w:name="Medium Shading 1 Accent 4" w:semiHidden="0" w:uiPriority="63" w:unhideWhenUsed="0"/>
+    <w:lsdException w:name="Medium Shading 2 Accent 4" w:semiHidden="0" w:uiPriority="64" w:unhideWhenUsed="0"/>
+    <w:lsdException w:name="Medium List 1 Accent 4" w:semiHidden="0" w:uiPriority="65" w:unhideWhenUsed="0"/>
+    <w:lsdException w:name="Medium List 2 Accent 4" w:semiHidden="0" w:uiPriority="66" w:unhideWhenUsed="0"/>
+    <w:lsdException w:name="Medium Grid 1 Accent 4" w:semiHidden="0" w:uiPriority="67" w:unhideWhenUsed="0"/>
+    <w:lsdException w:name="Medium Grid 2 Accent 4" w:semiHidden="0" w:uiPriority="68" w:unhideWhenUsed="0"/>
+    <w:lsdException w:name="Medium Grid 3 Accent 4" w:semiHidden="0" w:uiPriority="69" w:unhideWhenUsed="0"/>
+    <w:lsdException w:name="Dark List Accent 4" w:semiHidden="0" w:uiPriority="70" w:unhideWhenUsed="0"/>
+    <w:lsdException w:name="Colorful Shading Accent 4" w:semiHidden="0" w:uiPriority="71" w:unhideWhenUsed="0"/>
+    <w:lsdException w:name="Colorful List Accent 4" w:semiHidden="0" w:uiPriority="72" w:unhideWhenUsed="0"/>
+    <w:lsdException w:name="Colorful Grid Accent 4" w:semiHidden="0" w:uiPriority="73" w:unhideWhenUsed="0"/>
+    <w:lsdException w:name="Light Shading Accent 5" w:semiHidden="0" w:uiPriority="60" w:unhideWhenUsed="0"/>
+    <w:lsdException w:name="Light List Accent 5" w:semiHidden="0" w:uiPriority="61" w:unhideWhenUsed="0"/>
+    <w:lsdException w:name="Light Grid Accent 5" w:semiHidden="0" w:uiPriority="62" w:unhideWhenUsed="0"/>
+    <w:lsdException w:name="Medium Shading 1 Accent 5" w:semiHidden="0" w:uiPriority="63" w:unhideWhenUsed="0"/>
+    <w:lsdException w:name="Medium Shading 2 Accent 5" w:semiHidden="0" w:uiPriority="64" w:unhideWhenUsed="0"/>
+    <w:lsdException w:name="Medium List 1 Accent 5" w:semiHidden="0" w:uiPriority="65" w:unhideWhenUsed="0"/>
+    <w:lsdException w:name="Medium List 2 Accent 5" w:semiHidden="0" w:uiPriority="66" w:unhideWhenUsed="0"/>
+    <w:lsdException w:name="Medium Grid 1 Accent 5" w:semiHidden="0" w:uiPriority="67" w:unhideWhenUsed="0"/>
+    <w:lsdException w:name="Medium Grid 2 Accent 5" w:semiHidden="0" w:uiPriority="68" w:unhideWhenUsed="0"/>
+    <w:lsdException w:name="Medium Grid 3 Accent 5" w:semiHidden="0" w:uiPriority="69" w:unhideWhenUsed="0"/>
+    <w:lsdException w:name="Dark List Accent 5" w:semiHidden="0" w:uiPriority="70" w:unhideWhenUsed="0"/>
+    <w:lsdException w:name="Colorful Shading Accent 5" w:semiHidden="0" w:uiPriority="71" w:unhideWhenUsed="0"/>
+    <w:lsdException w:name="Colorful List Accent 5" w:semiHidden="0" w:uiPriority="72" w:unhideWhenUsed="0"/>
+    <w:lsdException w:name="Colorful Grid Accent 5" w:semiHidden="0" w:uiPriority="73" w:unhideWhenUsed="0"/>
+    <w:lsdException w:name="Light Shading Accent 6" w:semiHidden="0" w:uiPriority="60" w:unhideWhenUsed="0"/>
+    <w:lsdException w:name="Light List Accent 6" w:semiHidden="0" w:uiPriority="61" w:unhideWhenUsed="0"/>
+    <w:lsdException w:name="Light Grid Accent 6" w:semiHidden="0" w:uiPriority="62" w:unhideWhenUsed="0"/>
+    <w:lsdException w:name="Medium Shading 1 Accent 6" w:semiHidden="0" w:uiPriority="63" w:unhideWhenUsed="0"/>
+    <w:lsdException w:name="Medium Shading 2 Accent 6" w:semiHidden="0" w:uiPriority="64" w:unhideWhenUsed="0"/>
+    <w:lsdException w:name="Medium List 1 Accent 6" w:semiHidden="0" w:uiPriority="65" w:unhideWhenUsed="0"/>
+    <w:lsdException w:name="Medium List 2 Accent 6" w:semiHidden="0" w:uiPriority="66" w:unhideWhenUsed="0"/>
+    <w:lsdException w:name="Medium Grid 1 Accent 6" w:semiHidden="0" w:uiPriority="67" w:unhideWhenUsed="0"/>
+    <w:lsdException w:name="Medium Grid 2 Accent 6" w:semiHidden="0" w:uiPriority="68" w:unhideWhenUsed="0"/>
+    <w:lsdException w:name="Medium Grid 3 Accent 6" w:semiHidden="0" w:uiPriority="69" w:unhideWhenUsed="0"/>
+    <w:lsdException w:name="Dark List Accent 6" w:semiHidden="0" w:uiPriority="70" w:unhideWhenUsed="0"/>
+    <w:lsdException w:name="Colorful Shading Accent 6" w:semiHidden="0" w:uiPriority="71" w:unhideWhenUsed="0"/>
+    <w:lsdException w:name="Colorful List Accent 6" w:semiHidden="0" w:uiPriority="72" w:unhideWhenUsed="0"/>
+    <w:lsdException w:name="Colorful Grid Accent 6" w:semiHidden="0" w:uiPriority="73" w:unhideWhenUsed="0"/>
+    <w:lsdException w:name="Subtle Emphasis" w:semiHidden="0" w:uiPriority="19" w:unhideWhenUsed="0" w:qFormat="1"/>
+    <w:lsdException w:name="Intense Emphasis" w:semiHidden="0" w:uiPriority="21" w:unhideWhenUsed="0" w:qFormat="1"/>
+    <w:lsdException w:name="Subtle Reference" w:semiHidden="0" w:uiPriority="31" w:unhideWhenUsed="0" w:qFormat="1"/>
+    <w:lsdException w:name="Intense Reference" w:semiHidden="0" w:uiPriority="32" w:unhideWhenUsed="0" w:qFormat="1"/>
+    <w:lsdException w:name="Book Title" w:semiHidden="0" w:uiPriority="33" w:unhideWhenUsed="0" w:qFormat="1"/>
+    <w:lsdException w:name="Bibliography" w:uiPriority="37"/>
+    <w:lsdException w:name="TOC Heading" w:uiPriority="39" w:qFormat="1"/>
+  </w:latentStyles>
+  <w:style w:type="paragraph" w:default="1" w:styleId="Normal">
+    <w:name w:val="Normal"/>
+    <w:qFormat/>
+  </w:style>
+  <w:style w:type="paragraph" w:styleId="Heading1">
+    <w:name w:val="heading 1"/>
+    <w:basedOn w:val="Normal"/>
+    <w:next w:val="Normal"/>
+    <w:link w:val="Heading1Char"/>
+    <w:uiPriority w:val="9"/>
+    <w:qFormat/>
+    <w:rsid w:val="0055798E"/>
+    <w:pPr>
+      <w:keepNext/>
+      <w:keepLines/>
+      <w:spacing w:before="480" w:after="0"/>
+      <w:outlineLvl w:val="0"/>
+    </w:pPr>
+    <w:rPr>
+      <w:rFonts w:asciiTheme="majorHAnsi" w:eastAsiaTheme="majorEastAsia" w:hAnsiTheme="majorHAnsi" w:cstheme="majorBidi"/>
+      <w:b/>
+      <w:bCs/>
+      <w:color w:val="2E74B5" w:themeColor="accent1" w:themeShade="BF"/>
+      <w:sz w:val="28"/>
+      <w:szCs w:val="28"/>
+    </w:rPr>
+  </w:style>
+  <w:style w:type="character" w:default="1" w:styleId="DefaultParagraphFont">
+    <w:name w:val="Default Paragraph Font"/>
+    <w:uiPriority w:val="1"/>
+    <w:semiHidden/>
+    <w:unhideWhenUsed/>
+  </w:style>
+  <w:style w:type="table" w:default="1" w:styleId="TableNormal">
+    <w:name w:val="Normal Table"/>
+    <w:uiPriority w:val="99"/>
+    <w:semiHidden/>
+    <w:unhideWhenUsed/>
+    <w:tblPr>
+      <w:tblInd w:w="0" w:type="dxa"/>
+      <w:tblCellMar>
+        <w:top w:w="0" w:type="dxa"/>
+        <w:left w:w="108" w:type="dxa"/>
+        <w:bottom w:w="0" w:type="dxa"/>
+        <w:right w:w="108" w:type="dxa"/>
+      </w:tblCellMar>
+    </w:tblPr>
+  </w:style>
+  <w:style w:type="numbering" w:default="1" w:styleId="NoList">
+    <w:name w:val="No List"/>
+    <w:uiPriority w:val="99"/>
+    <w:semiHidden/>
+    <w:unhideWhenUsed/>
+  </w:style>
+  <w:style w:type="paragraph" w:styleId="ListParagraph">
+    <w:name w:val="List Paragraph"/>
+    <w:basedOn w:val="Normal"/>
+    <w:uiPriority w:val="34"/>
+    <w:qFormat/>
+    <w:rsid w:val="00C62701"/>
+    <w:pPr>
+      <w:ind w:left="720"/>
+      <w:contextualSpacing/>
+    </w:pPr>
+  </w:style>
+  <w:style w:type="character" w:customStyle="1" w:styleId="Heading1Char">
+    <w:name w:val="Heading 1 Char"/>
+    <w:basedOn w:val="DefaultParagraphFont"/>
+    <w:link w:val="Heading1"/>
+    <w:uiPriority w:val="9"/>
+    <w:rsid w:val="0055798E"/>
+    <w:rPr>
+      <w:rFonts w:asciiTheme="majorHAnsi" w:eastAsiaTheme="majorEastAsia" w:hAnsiTheme="majorHAnsi" w:cstheme="majorBidi"/>
+      <w:b/>
+      <w:bCs/>
+      <w:color w:val="2E74B5" w:themeColor="accent1" w:themeShade="BF"/>
+      <w:sz w:val="28"/>
+      <w:szCs w:val="28"/>
+    </w:rPr>
+  </w:style>
+</w:styles>
+</file>
+
+<file path=word/stylesWithEffects.xml><?xml version="1.0" encoding="utf-8"?>
+<w:styles xmlns:wpc="http://schemas.microsoft.com/office/word/2010/wordprocessingCanvas" xmlns:mc="http://schemas.openxmlformats.org/markup-compatibility/2006" xmlns:o="urn:schemas-microsoft-com:office:office" xmlns:r="http://schemas.openxmlformats.org/officeDocument/2006/relationships" xmlns:m="http://schemas.openxmlformats.org/officeDocument/2006/math" xmlns:v="urn:schemas-microsoft-com:vml" xmlns:wp14="http://schemas.microsoft.com/office/word/2010/wordprocessingDrawing" xmlns:wp="http://schemas.openxmlformats.org/drawingml/2006/wordprocessingDrawing" xmlns:w10="urn:schemas-microsoft-com:office:word" xmlns:w="http://schemas.openxmlformats.org/wordprocessingml/2006/main" xmlns:w14="http://schemas.microsoft.com/office/word/2010/wordml" xmlns:wpg="http://schemas.microsoft.com/office/word/2010/wordprocessingGroup" xmlns:wpi="http://schemas.microsoft.com/office/word/2010/wordprocessingInk" xmlns:wne="http://schemas.microsoft.com/office/word/2006/wordml" xmlns:wps="http://schemas.microsoft.com/office/word/2010/wordprocessingShape" mc:Ignorable="w14 wp14">
+  <w:docDefaults>
+    <w:rPrDefault>
+      <w:rPr>
+        <w:rFonts w:asciiTheme="minorHAnsi" w:eastAsiaTheme="minorHAnsi" w:hAnsiTheme="minorHAnsi" w:cstheme="minorBidi"/>
+        <w:sz w:val="22"/>
+        <w:szCs w:val="22"/>
+        <w:lang w:val="en-US" w:eastAsia="en-US" w:bidi="ar-SA"/>
+      </w:rPr>
+    </w:rPrDefault>
+    <w:pPrDefault>
+      <w:pPr>
+        <w:spacing w:after="160" w:line="259" w:lineRule="auto"/>
+      </w:pPr>
+    </w:pPrDefault>
+  </w:docDefaults>
+  <w:latentStyles w:defLockedState="0" w:defUIPriority="99" w:defSemiHidden="1" w:defUnhideWhenUsed="1" w:defQFormat="0" w:count="267">
+    <w:lsdException w:name="Normal" w:semiHidden="0" w:uiPriority="0" w:unhideWhenUsed="0" w:qFormat="1"/>
+    <w:lsdException w:name="heading 1" w:semiHidden="0" w:uiPriority="9" w:unhideWhenUsed="0" w:qFormat="1"/>
+    <w:lsdException w:name="heading 2" w:uiPriority="9" w:qFormat="1"/>
+    <w:lsdException w:name="heading 3" w:uiPriority="9" w:qFormat="1"/>
+    <w:lsdException w:name="heading 4" w:uiPriority="9" w:qFormat="1"/>
+    <w:lsdException w:name="heading 5" w:uiPriority="9" w:qFormat="1"/>
+    <w:lsdException w:name="heading 6" w:uiPriority="9" w:qFormat="1"/>
+    <w:lsdException w:name="heading 7" w:uiPriority="9" w:qFormat="1"/>
+    <w:lsdException w:name="heading 8" w:uiPriority="9" w:qFormat="1"/>
+    <w:lsdException w:name="heading 9" w:uiPriority="9" w:qFormat="1"/>
+    <w:lsdException w:name="toc 1" w:uiPriority="39"/>
+    <w:lsdException w:name="toc 2" w:uiPriority="39"/>
+    <w:lsdException w:name="toc 3" w:uiPriority="39"/>
+    <w:lsdException w:name="toc 4" w:uiPriority="39"/>
+    <w:lsdException w:name="toc 5" w:uiPriority="39"/>
+    <w:lsdException w:name="toc 6" w:uiPriority="39"/>
+    <w:lsdException w:name="toc 7" w:uiPriority="39"/>
+    <w:lsdException w:name="toc 8" w:uiPriority="39"/>
+    <w:lsdException w:name="toc 9" w:uiPriority="39"/>
+    <w:lsdException w:name="caption" w:uiPriority="35" w:qFormat="1"/>
+    <w:lsdException w:name="Title" w:semiHidden="0" w:uiPriority="10" w:unhideWhenUsed="0" w:qFormat="1"/>
+    <w:lsdException w:name="Default Paragraph Font" w:uiPriority="1"/>
+    <w:lsdException w:name="Subtitle" w:semiHidden="0" w:uiPriority="11" w:unhideWhenUsed="0" w:qFormat="1"/>
+    <w:lsdException w:name="Strong" w:semiHidden="0" w:uiPriority="22" w:unhideWhenUsed="0" w:qFormat="1"/>
+    <w:lsdException w:name="Emphasis" w:semiHidden="0" w:uiPriority="20" w:unhideWhenUsed="0" w:qFormat="1"/>
+    <w:lsdException w:name="Table Grid" w:semiHidden="0" w:uiPriority="39" w:unhideWhenUsed="0"/>
+    <w:lsdException w:name="Placeholder Text" w:unhideWhenUsed="0"/>
+    <w:lsdException w:name="No Spacing" w:semiHidden="0" w:uiPriority="1" w:unhideWhenUsed="0" w:qFormat="1"/>
+    <w:lsdException w:name="Light Shading" w:semiHidden="0" w:uiPriority="60" w:unhideWhenUsed="0"/>
+    <w:lsdException w:name="Light List" w:semiHidden="0" w:uiPriority="61" w:unhideWhenUsed="0"/>
+    <w:lsdException w:name="Light Grid" w:semiHidden="0" w:uiPriority="62" w:unhideWhenUsed="0"/>
+    <w:lsdException w:name="Medium Shading 1" w:semiHidden="0" w:uiPriority="63" w:unhideWhenUsed="0"/>
+    <w:lsdException w:name="Medium Shading 2" w:semiHidden="0" w:uiPriority="64" w:unhideWhenUsed="0"/>
+    <w:lsdException w:name="Medium List 1" w:semiHidden="0" w:uiPriority="65" w:unhideWhenUsed="0"/>
+    <w:lsdException w:name="Medium List 2" w:semiHidden="0" w:uiPriority="66" w:unhideWhenUsed="0"/>
+    <w:lsdException w:name="Medium Grid 1" w:semiHidden="0" w:uiPriority="67" w:unhideWhenUsed="0"/>
+    <w:lsdException w:name="Medium Grid 2" w:semiHidden="0" w:uiPriority="68" w:unhideWhenUsed="0"/>
+    <w:lsdException w:name="Medium Grid 3" w:semiHidden="0" w:uiPriority="69" w:unhideWhenUsed="0"/>
+    <w:lsdException w:name="Dark List" w:semiHidden="0" w:uiPriority="70" w:unhideWhenUsed="0"/>
+    <w:lsdException w:name="Colorful Shading" w:semiHidden="0" w:uiPriority="71" w:unhideWhenUsed="0"/>
+    <w:lsdException w:name="Colorful List" w:semiHidden="0" w:uiPriority="72" w:unhideWhenUsed="0"/>
+    <w:lsdException w:name="Colorful Grid" w:semiHidden="0" w:uiPriority="73" w:unhideWhenUsed="0"/>
+    <w:lsdException w:name="Light Shading Accent 1" w:semiHidden="0" w:uiPriority="60" w:unhideWhenUsed="0"/>
+    <w:lsdException w:name="Light List Accent 1" w:semiHidden="0" w:uiPriority="61" w:unhideWhenUsed="0"/>
+    <w:lsdException w:name="Light Grid Accent 1" w:semiHidden="0" w:uiPriority="62" w:unhideWhenUsed="0"/>
+    <w:lsdException w:name="Medium Shading 1 Accent 1" w:semiHidden="0" w:uiPriority="63" w:unhideWhenUsed="0"/>
+    <w:lsdException w:name="Medium Shading 2 Accent 1" w:semiHidden="0" w:uiPriority="64" w:unhideWhenUsed="0"/>
+    <w:lsdException w:name="Medium List 1 Accent 1" w:semiHidden="0" w:uiPriority="65" w:unhideWhenUsed="0"/>
+    <w:lsdException w:name="Revision" w:unhideWhenUsed="0"/>
+    <w:lsdException w:name="List Paragraph" w:semiHidden="0" w:uiPriority="34" w:unhideWhenUsed="0" w:qFormat="1"/>
+    <w:lsdException w:name="Quote" w:semiHidden="0" w:uiPriority="29" w:unhideWhenUsed="0" w:qFormat="1"/>
+    <w:lsdException w:name="Intense Quote" w:semiHidden="0" w:uiPriority="30" w:unhideWhenUsed="0" w:qFormat="1"/>
+    <w:lsdException w:name="Medium List 2 Accent 1" w:semiHidden="0" w:uiPriority="66" w:unhideWhenUsed="0"/>
+    <w:lsdException w:name="Medium Grid 1 Accent 1" w:semiHidden="0" w:uiPriority="67" w:unhideWhenUsed="0"/>
+    <w:lsdException w:name="Medium Grid 2 Accent 1" w:semiHidden="0" w:uiPriority="68" w:unhideWhenUsed="0"/>
+    <w:lsdException w:name="Medium Grid 3 Accent 1" w:semiHidden="0" w:uiPriority="69" w:unhideWhenUsed="0"/>
+    <w:lsdException w:name="Dark List Accent 1" w:semiHidden="0" w:uiPriority="70" w:unhideWhenUsed="0"/>
+    <w:lsdException w:name="Colorful Shading Accent 1" w:semiHidden="0" w:uiPriority="71" w:unhideWhenUsed="0"/>
+    <w:lsdException w:name="Colorful List Accent 1" w:semiHidden="0" w:uiPriority="72" w:unhideWhenUsed="0"/>
+    <w:lsdException w:name="Colorful Grid Accent 1" w:semiHidden="0" w:uiPriority="73" w:unhideWhenUsed="0"/>
+    <w:lsdException w:name="Light Shading Accent 2" w:semiHidden="0" w:uiPriority="60" w:unhideWhenUsed="0"/>
+    <w:lsdException w:name="Light List Accent 2" w:semiHidden="0" w:uiPriority="61" w:unhideWhenUsed="0"/>
+    <w:lsdException w:name="Light Grid Accent 2" w:semiHidden="0" w:uiPriority="62" w:unhideWhenUsed="0"/>
+    <w:lsdException w:name="Medium Shading 1 Accent 2" w:semiHidden="0" w:uiPriority="63" w:unhideWhenUsed="0"/>
+    <w:lsdException w:name="Medium Shading 2 Accent 2" w:semiHidden="0" w:uiPriority="64" w:unhideWhenUsed="0"/>
+    <w:lsdException w:name="Medium List 1 Accent 2" w:semiHidden="0" w:uiPriority="65" w:unhideWhenUsed="0"/>
+    <w:lsdException w:name="Medium List 2 Accent 2" w:semiHidden="0" w:uiPriority="66" w:unhideWhenUsed="0"/>
+    <w:lsdException w:name="Medium Grid 1 Accent 2" w:semiHidden="0" w:uiPriority="67" w:unhideWhenUsed="0"/>
+    <w:lsdException w:name="Medium Grid 2 Accent 2" w:semiHidden="0" w:uiPriority="68" w:unhideWhenUsed="0"/>
+    <w:lsdException w:name="Medium Grid 3 Accent 2" w:semiHidden="0" w:uiPriority="69" w:unhideWhenUsed="0"/>
+    <w:lsdException w:name="Dark List Accent 2" w:semiHidden="0" w:uiPriority="70" w:unhideWhenUsed="0"/>
+    <w:lsdException w:name="Colorful Shading Accent 2" w:semiHidden="0" w:uiPriority="71" w:unhideWhenUsed="0"/>
+    <w:lsdException w:name="Colorful List Accent 2" w:semiHidden="0" w:uiPriority="72" w:unhideWhenUsed="0"/>
+    <w:lsdException w:name="Colorful Grid Accent 2" w:semiHidden="0" w:uiPriority="73" w:unhideWhenUsed="0"/>
+    <w:lsdException w:name="Light Shading Accent 3" w:semiHidden="0" w:uiPriority="60" w:unhideWhenUsed="0"/>
+    <w:lsdException w:name="Light List Accent 3" w:semiHidden="0" w:uiPriority="61" w:unhideWhenUsed="0"/>
+    <w:lsdException w:name="Light Grid Accent 3" w:semiHidden="0" w:uiPriority="62" w:unhideWhenUsed="0"/>
+    <w:lsdException w:name="Medium Shading 1 Accent 3" w:semiHidden="0" w:uiPriority="63" w:unhideWhenUsed="0"/>
+    <w:lsdException w:name="Medium Shading 2 Accent 3" w:semiHidden="0" w:uiPriority="64" w:unhideWhenUsed="0"/>
+    <w:lsdException w:name="Medium List 1 Accent 3" w:semiHidden="0" w:uiPriority="65" w:unhideWhenUsed="0"/>
+    <w:lsdException w:name="Medium List 2 Accent 3" w:semiHidden="0" w:uiPriority="66" w:unhideWhenUsed="0"/>
+    <w:lsdException w:name="Medium Grid 1 Accent 3" w:semiHidden="0" w:uiPriority="67" w:unhideWhenUsed="0"/>
+    <w:lsdException w:name="Medium Grid 2 Accent 3" w:semiHidden="0" w:uiPriority="68" w:unhideWhenUsed="0"/>
+    <w:lsdException w:name="Medium Grid 3 Accent 3" w:semiHidden="0" w:uiPriority="69" w:unhideWhenUsed="0"/>
+    <w:lsdException w:name="Dark List Accent 3" w:semiHidden="0" w:uiPriority="70" w:unhideWhenUsed="0"/>
+    <w:lsdException w:name="Colorful Shading Accent 3" w:semiHidden="0" w:uiPriority="71" w:unhideWhenUsed="0"/>
+    <w:lsdException w:name="Colorful List Accent 3" w:semiHidden="0" w:uiPriority="72" w:unhideWhenUsed="0"/>
+    <w:lsdException w:name="Colorful Grid Accent 3" w:semiHidden="0" w:uiPriority="73" w:unhideWhenUsed="0"/>
+    <w:lsdException w:name="Light Shading Accent 4" w:semiHidden="0" w:uiPriority="60" w:unhideWhenUsed="0"/>
+    <w:lsdException w:name="Light List Accent 4" w:semiHidden="0" w:uiPriority="61" w:unhideWhenUsed="0"/>
+    <w:lsdException w:name="Light Grid Accent 4" w:semiHidden="0" w:uiPriority="62" w:unhideWhenUsed="0"/>
+    <w:lsdException w:name="Medium Shading 1 Accent 4" w:semiHidden="0" w:uiPriority="63" w:unhideWhenUsed="0"/>
+    <w:lsdException w:name="Medium Shading 2 Accent 4" w:semiHidden="0" w:uiPriority="64" w:unhideWhenUsed="0"/>
+    <w:lsdException w:name="Medium List 1 Accent 4" w:semiHidden="0" w:uiPriority="65" w:unhideWhenUsed="0"/>
+    <w:lsdException w:name="Medium List 2 Accent 4" w:semiHidden="0" w:uiPriority="66" w:unhideWhenUsed="0"/>
+    <w:lsdException w:name="Medium Grid 1 Accent 4" w:semiHidden="0" w:uiPriority="67" w:unhideWhenUsed="0"/>
+    <w:lsdException w:name="Medium Grid 2 Accent 4" w:semiHidden="0" w:uiPriority="68" w:unhideWhenUsed="0"/>
+    <w:lsdException w:name="Medium Grid 3 Accent 4" w:semiHidden="0" w:uiPriority="69" w:unhideWhenUsed="0"/>
+    <w:lsdException w:name="Dark List Accent 4" w:semiHidden="0" w:uiPriority="70" w:unhideWhenUsed="0"/>
+    <w:lsdException w:name="Colorful Shading Accent 4" w:semiHidden="0" w:uiPriority="71" w:unhideWhenUsed="0"/>
+    <w:lsdException w:name="Colorful List Accent 4" w:semiHidden="0" w:uiPriority="72" w:unhideWhenUsed="0"/>
+    <w:lsdException w:name="Colorful Grid Accent 4" w:semiHidden="0" w:uiPriority="73" w:unhideWhenUsed="0"/>
+    <w:lsdException w:name="Light Shading Accent 5" w:semiHidden="0" w:uiPriority="60" w:unhideWhenUsed="0"/>
+    <w:lsdException w:name="Light List Accent 5" w:semiHidden="0" w:uiPriority="61" w:unhideWhenUsed="0"/>
+    <w:lsdException w:name="Light Grid Accent 5" w:semiHidden="0" w:uiPriority="62" w:unhideWhenUsed="0"/>
+    <w:lsdException w:name="Medium Shading 1 Accent 5" w:semiHidden="0" w:uiPriority="63" w:unhideWhenUsed="0"/>
+    <w:lsdException w:name="Medium Shading 2 Accent 5" w:semiHidden="0" w:uiPriority="64" w:unhideWhenUsed="0"/>
+    <w:lsdException w:name="Medium List 1 Accent 5" w:semiHidden="0" w:uiPriority="65" w:unhideWhenUsed="0"/>
+    <w:lsdException w:name="Medium List 2 Accent 5" w:semiHidden="0" w:uiPriority="66" w:unhideWhenUsed="0"/>
+    <w:lsdException w:name="Medium Grid 1 Accent 5" w:semiHidden="0" w:uiPriority="67" w:unhideWhenUsed="0"/>
+    <w:lsdException w:name="Medium Grid 2 Accent 5" w:semiHidden="0" w:uiPriority="68" w:unhideWhenUsed="0"/>
+    <w:lsdException w:name="Medium Grid 3 Accent 5" w:semiHidden="0" w:uiPriority="69" w:unhideWhenUsed="0"/>
+    <w:lsdException w:name="Dark List Accent 5" w:semiHidden="0" w:uiPriority="70" w:unhideWhenUsed="0"/>
+    <w:lsdException w:name="Colorful Shading Accent 5" w:semiHidden="0" w:uiPriority="71" w:unhideWhenUsed="0"/>
+    <w:lsdException w:name="Colorful List Accent 5" w:semiHidden="0" w:uiPriority="72" w:unhideWhenUsed="0"/>
+    <w:lsdException w:name="Colorful Grid Accent 5" w:semiHidden="0" w:uiPriority="73" w:unhideWhenUsed="0"/>
+    <w:lsdException w:name="Light Shading Accent 6" w:semiHidden="0" w:uiPriority="60" w:unhideWhenUsed="0"/>
+    <w:lsdException w:name="Light List Accent 6" w:semiHidden="0" w:uiPriority="61" w:unhideWhenUsed="0"/>
+    <w:lsdException w:name="Light Grid Accent 6" w:semiHidden="0" w:uiPriority="62" w:unhideWhenUsed="0"/>
+    <w:lsdException w:name="Medium Shading 1 Accent 6" w:semiHidden="0" w:uiPriority="63" w:unhideWhenUsed="0"/>
+    <w:lsdException w:name="Medium Shading 2 Accent 6" w:semiHidden="0" w:uiPriority="64" w:unhideWhenUsed="0"/>
+    <w:lsdException w:name="Medium List 1 Accent 6" w:semiHidden="0" w:uiPriority="65" w:unhideWhenUsed="0"/>
+    <w:lsdException w:name="Medium List 2 Accent 6" w:semiHidden="0" w:uiPriority="66" w:unhideWhenUsed="0"/>
+    <w:lsdException w:name="Medium Grid 1 Accent 6" w:semiHidden="0" w:uiPriority="67" w:unhideWhenUsed="0"/>
+    <w:lsdException w:name="Medium Grid 2 Accent 6" w:semiHidden="0" w:uiPriority="68" w:unhideWhenUsed="0"/>
+    <w:lsdException w:name="Medium Grid 3 Accent 6" w:semiHidden="0" w:uiPriority="69" w:unhideWhenUsed="0"/>
+    <w:lsdException w:name="Dark List Accent 6" w:semiHidden="0" w:uiPriority="70" w:unhideWhenUsed="0"/>
+    <w:lsdException w:name="Colorful Shading Accent 6" w:semiHidden="0" w:uiPriority="71" w:unhideWhenUsed="0"/>
+    <w:lsdException w:name="Colorful List Accent 6" w:semiHidden="0" w:uiPriority="72" w:unhideWhenUsed="0"/>
+    <w:lsdException w:name="Colorful Grid Accent 6" w:semiHidden="0" w:uiPriority="73" w:unhideWhenUsed="0"/>
+    <w:lsdException w:name="Subtle Emphasis" w:semiHidden="0" w:uiPriority="19" w:unhideWhenUsed="0" w:qFormat="1"/>
+    <w:lsdException w:name="Intense Emphasis" w:semiHidden="0" w:uiPriority="21" w:unhideWhenUsed="0" w:qFormat="1"/>
+    <w:lsdException w:name="Subtle Reference" w:semiHidden="0" w:uiPriority="31" w:unhideWhenUsed="0" w:qFormat="1"/>
+    <w:lsdException w:name="Intense Reference" w:semiHidden="0" w:uiPriority="32" w:unhideWhenUsed="0" w:qFormat="1"/>
+    <w:lsdException w:name="Book Title" w:semiHidden="0" w:uiPriority="33" w:unhideWhenUsed="0" w:qFormat="1"/>
+    <w:lsdException w:name="Bibliography" w:uiPriority="37"/>
+    <w:lsdException w:name="TOC Heading" w:uiPriority="39" w:qFormat="1"/>
   </w:latentStyles>
   <w:style w:type="paragraph" w:default="1" w:styleId="Normal">
     <w:name w:val="Normal"/>
@@ -2984,7 +3217,7 @@
   <a:extraClrSchemeLst/>
   <a:extLst>
     <a:ext uri="{05A4C25C-085E-4340-85A3-A5531E510DB2}">
-      <thm15:themeFamily xmlns:thm15="http://schemas.microsoft.com/office/thememl/2012/main" name="Office Theme" id="{62F939B6-93AF-4DB8-9C6B-D6C7DFDC589F}" vid="{4A3C46E8-61CC-4603-A589-7422A47A8E4A}"/>
+      <thm15:themeFamily xmlns:thm15="http://schemas.microsoft.com/office/thememl/2012/main" xmlns="" name="Office Theme" id="{62F939B6-93AF-4DB8-9C6B-D6C7DFDC589F}" vid="{4A3C46E8-61CC-4603-A589-7422A47A8E4A}"/>
     </a:ext>
   </a:extLst>
 </a:theme>

</xml_diff>